<commit_message>
ajouts de drawables pour header et footer
</commit_message>
<xml_diff>
--- a/JasminDubuc-rapportIntegrateurFinal.docx
+++ b/JasminDubuc-rapportIntegrateurFinal.docx
@@ -17,8 +17,54 @@
           <w:sz w:val="24"/>
           <w:szCs w:val="24"/>
         </w:rPr>
-        <w:t>Jasmin Dubuc, Jeremie Gaudet, Yassine Adibe, Bright Ogbeiwi</w:t>
+        <w:t xml:space="preserve">Jasmin Dubuc, </w:t>
       </w:r>
+      <w:proofErr w:type="spellStart"/>
+      <w:r>
+        <w:rPr>
+          <w:rFonts w:ascii="Arial" w:hAnsi="Arial" w:cs="Arial"/>
+          <w:sz w:val="24"/>
+          <w:szCs w:val="24"/>
+        </w:rPr>
+        <w:t>Jeremie</w:t>
+      </w:r>
+      <w:proofErr w:type="spellEnd"/>
+      <w:r>
+        <w:rPr>
+          <w:rFonts w:ascii="Arial" w:hAnsi="Arial" w:cs="Arial"/>
+          <w:sz w:val="24"/>
+          <w:szCs w:val="24"/>
+        </w:rPr>
+        <w:t xml:space="preserve"> Gaudet, Yassine </w:t>
+      </w:r>
+      <w:proofErr w:type="spellStart"/>
+      <w:r>
+        <w:rPr>
+          <w:rFonts w:ascii="Arial" w:hAnsi="Arial" w:cs="Arial"/>
+          <w:sz w:val="24"/>
+          <w:szCs w:val="24"/>
+        </w:rPr>
+        <w:t>Adibe</w:t>
+      </w:r>
+      <w:proofErr w:type="spellEnd"/>
+      <w:r>
+        <w:rPr>
+          <w:rFonts w:ascii="Arial" w:hAnsi="Arial" w:cs="Arial"/>
+          <w:sz w:val="24"/>
+          <w:szCs w:val="24"/>
+        </w:rPr>
+        <w:t xml:space="preserve">, Bright </w:t>
+      </w:r>
+      <w:proofErr w:type="spellStart"/>
+      <w:r>
+        <w:rPr>
+          <w:rFonts w:ascii="Arial" w:hAnsi="Arial" w:cs="Arial"/>
+          <w:sz w:val="24"/>
+          <w:szCs w:val="24"/>
+        </w:rPr>
+        <w:t>Ogbeiwi</w:t>
+      </w:r>
+      <w:proofErr w:type="spellEnd"/>
       <w:r>
         <w:rPr>
           <w:rFonts w:ascii="Arial" w:hAnsi="Arial" w:cs="Arial"/>
@@ -178,7 +224,25 @@
           <w:szCs w:val="24"/>
         </w:rPr>
         <w:br/>
-        <w:t>Mr Palao-Munoz Domingo</w:t>
+        <w:t xml:space="preserve">Mr </w:t>
+      </w:r>
+      <w:proofErr w:type="spellStart"/>
+      <w:r>
+        <w:rPr>
+          <w:rFonts w:ascii="Arial" w:hAnsi="Arial" w:cs="Arial"/>
+          <w:sz w:val="24"/>
+          <w:szCs w:val="24"/>
+        </w:rPr>
+        <w:t>Palao</w:t>
+      </w:r>
+      <w:proofErr w:type="spellEnd"/>
+      <w:r>
+        <w:rPr>
+          <w:rFonts w:ascii="Arial" w:hAnsi="Arial" w:cs="Arial"/>
+          <w:sz w:val="24"/>
+          <w:szCs w:val="24"/>
+        </w:rPr>
+        <w:t>-Munoz Domingo</w:t>
       </w:r>
       <w:r>
         <w:rPr>
@@ -396,7 +460,27 @@
           <w:szCs w:val="24"/>
           <w:lang w:val="en-US"/>
         </w:rPr>
-        <w:t xml:space="preserve"> mai 202</w:t>
+        <w:t xml:space="preserve"> </w:t>
+      </w:r>
+      <w:proofErr w:type="spellStart"/>
+      <w:r>
+        <w:rPr>
+          <w:rFonts w:ascii="Arial" w:hAnsi="Arial" w:cs="Arial"/>
+          <w:sz w:val="24"/>
+          <w:szCs w:val="24"/>
+          <w:lang w:val="en-US"/>
+        </w:rPr>
+        <w:t>mai</w:t>
+      </w:r>
+      <w:proofErr w:type="spellEnd"/>
+      <w:r>
+        <w:rPr>
+          <w:rFonts w:ascii="Arial" w:hAnsi="Arial" w:cs="Arial"/>
+          <w:sz w:val="24"/>
+          <w:szCs w:val="24"/>
+          <w:lang w:val="en-US"/>
+        </w:rPr>
+        <w:t xml:space="preserve"> 202</w:t>
       </w:r>
       <w:r>
         <w:rPr>
@@ -442,7 +526,7 @@
       <w:sdtContent>
         <w:p>
           <w:pPr>
-            <w:pStyle w:val="En-ttedetabledesmatires"/>
+            <w:pStyle w:val="TOCHeading"/>
           </w:pPr>
           <w:r>
             <w:t>Contents</w:t>
@@ -450,7 +534,7 @@
         </w:p>
         <w:p>
           <w:pPr>
-            <w:pStyle w:val="TM1"/>
+            <w:pStyle w:val="TOC1"/>
             <w:tabs>
               <w:tab w:val="right" w:leader="dot" w:pos="9350"/>
             </w:tabs>
@@ -479,7 +563,7 @@
           <w:hyperlink w:anchor="_Toc167704021" w:history="1">
             <w:r>
               <w:rPr>
-                <w:rStyle w:val="Lienhypertexte"/>
+                <w:rStyle w:val="Hyperlink"/>
                 <w:noProof/>
                 <w:lang w:val="fr-CA"/>
               </w:rPr>
@@ -537,7 +621,7 @@
         </w:p>
         <w:p>
           <w:pPr>
-            <w:pStyle w:val="TM2"/>
+            <w:pStyle w:val="TOC2"/>
             <w:tabs>
               <w:tab w:val="right" w:leader="dot" w:pos="9350"/>
             </w:tabs>
@@ -554,7 +638,7 @@
           <w:hyperlink w:anchor="_Toc167704022" w:history="1">
             <w:r>
               <w:rPr>
-                <w:rStyle w:val="Lienhypertexte"/>
+                <w:rStyle w:val="Hyperlink"/>
                 <w:rFonts w:eastAsia="Times New Roman"/>
                 <w:noProof/>
                 <w:lang w:eastAsia="en-CA"/>
@@ -613,7 +697,7 @@
         </w:p>
         <w:p>
           <w:pPr>
-            <w:pStyle w:val="TM2"/>
+            <w:pStyle w:val="TOC2"/>
             <w:tabs>
               <w:tab w:val="right" w:leader="dot" w:pos="9350"/>
             </w:tabs>
@@ -630,7 +714,7 @@
           <w:hyperlink w:anchor="_Toc167704023" w:history="1">
             <w:r>
               <w:rPr>
-                <w:rStyle w:val="Lienhypertexte"/>
+                <w:rStyle w:val="Hyperlink"/>
                 <w:rFonts w:eastAsia="Times New Roman"/>
                 <w:noProof/>
                 <w:lang w:eastAsia="en-CA"/>
@@ -689,7 +773,7 @@
         </w:p>
         <w:p>
           <w:pPr>
-            <w:pStyle w:val="TM1"/>
+            <w:pStyle w:val="TOC1"/>
             <w:tabs>
               <w:tab w:val="right" w:leader="dot" w:pos="9350"/>
             </w:tabs>
@@ -706,7 +790,7 @@
           <w:hyperlink w:anchor="_Toc167704024" w:history="1">
             <w:r>
               <w:rPr>
-                <w:rStyle w:val="Lienhypertexte"/>
+                <w:rStyle w:val="Hyperlink"/>
                 <w:noProof/>
                 <w:lang w:val="fr-CA"/>
               </w:rPr>
@@ -764,7 +848,7 @@
         </w:p>
         <w:p>
           <w:pPr>
-            <w:pStyle w:val="TM2"/>
+            <w:pStyle w:val="TOC2"/>
             <w:tabs>
               <w:tab w:val="right" w:leader="dot" w:pos="9350"/>
             </w:tabs>
@@ -781,7 +865,7 @@
           <w:hyperlink w:anchor="_Toc167704025" w:history="1">
             <w:r>
               <w:rPr>
-                <w:rStyle w:val="Lienhypertexte"/>
+                <w:rStyle w:val="Hyperlink"/>
                 <w:noProof/>
                 <w:lang w:val="en-CA"/>
               </w:rPr>
@@ -839,7 +923,7 @@
         </w:p>
         <w:p>
           <w:pPr>
-            <w:pStyle w:val="TM2"/>
+            <w:pStyle w:val="TOC2"/>
             <w:tabs>
               <w:tab w:val="right" w:leader="dot" w:pos="9350"/>
             </w:tabs>
@@ -856,7 +940,7 @@
           <w:hyperlink w:anchor="_Toc167704026" w:history="1">
             <w:r>
               <w:rPr>
-                <w:rStyle w:val="Lienhypertexte"/>
+                <w:rStyle w:val="Hyperlink"/>
                 <w:noProof/>
                 <w:lang w:val="en-CA"/>
               </w:rPr>
@@ -914,7 +998,7 @@
         </w:p>
         <w:p>
           <w:pPr>
-            <w:pStyle w:val="TM2"/>
+            <w:pStyle w:val="TOC2"/>
             <w:tabs>
               <w:tab w:val="right" w:leader="dot" w:pos="9350"/>
             </w:tabs>
@@ -931,7 +1015,7 @@
           <w:hyperlink w:anchor="_Toc167704027" w:history="1">
             <w:r>
               <w:rPr>
-                <w:rStyle w:val="Lienhypertexte"/>
+                <w:rStyle w:val="Hyperlink"/>
                 <w:noProof/>
                 <w:lang w:val="en-CA"/>
               </w:rPr>
@@ -989,7 +1073,7 @@
         </w:p>
         <w:p>
           <w:pPr>
-            <w:pStyle w:val="TM2"/>
+            <w:pStyle w:val="TOC2"/>
             <w:tabs>
               <w:tab w:val="right" w:leader="dot" w:pos="9350"/>
             </w:tabs>
@@ -1006,7 +1090,7 @@
           <w:hyperlink w:anchor="_Toc167704028" w:history="1">
             <w:r>
               <w:rPr>
-                <w:rStyle w:val="Lienhypertexte"/>
+                <w:rStyle w:val="Hyperlink"/>
                 <w:noProof/>
                 <w:lang w:val="en-CA"/>
               </w:rPr>
@@ -1064,7 +1148,7 @@
         </w:p>
         <w:p>
           <w:pPr>
-            <w:pStyle w:val="TM1"/>
+            <w:pStyle w:val="TOC1"/>
             <w:tabs>
               <w:tab w:val="right" w:leader="dot" w:pos="9350"/>
             </w:tabs>
@@ -1081,7 +1165,7 @@
           <w:hyperlink w:anchor="_Toc167704029" w:history="1">
             <w:r>
               <w:rPr>
-                <w:rStyle w:val="Lienhypertexte"/>
+                <w:rStyle w:val="Hyperlink"/>
                 <w:noProof/>
                 <w:lang w:val="en-CA"/>
               </w:rPr>
@@ -1170,7 +1254,7 @@
     </w:p>
     <w:p>
       <w:pPr>
-        <w:pStyle w:val="Titre1"/>
+        <w:pStyle w:val="Heading1"/>
         <w:rPr>
           <w:lang w:val="en-CA"/>
         </w:rPr>
@@ -1184,7 +1268,7 @@
     </w:p>
     <w:p>
       <w:pPr>
-        <w:pStyle w:val="Titre1"/>
+        <w:pStyle w:val="Heading1"/>
         <w:rPr>
           <w:lang w:val="fr-CA"/>
         </w:rPr>
@@ -1207,7 +1291,7 @@
     </w:p>
     <w:p>
       <w:pPr>
-        <w:pStyle w:val="Titre2"/>
+        <w:pStyle w:val="Heading2"/>
         <w:rPr>
           <w:rFonts w:ascii="Segoe UI" w:eastAsia="Times New Roman" w:hAnsi="Segoe UI" w:cs="Segoe UI"/>
           <w:sz w:val="18"/>
@@ -1348,6 +1432,8 @@
                 <w:lang w:val="en-CA" w:eastAsia="en-CA"/>
               </w:rPr>
             </w:pPr>
+            <w:proofErr w:type="spellStart"/>
+            <w:proofErr w:type="gramStart"/>
             <w:r>
               <w:rPr>
                 <w:rFonts w:ascii="Calibri" w:eastAsia="Times New Roman" w:hAnsi="Calibri" w:cs="Calibri"/>
@@ -1360,7 +1446,23 @@
                 <w:szCs w:val="18"/>
                 <w:lang w:eastAsia="en-CA"/>
               </w:rPr>
-              <w:t>fonc.</w:t>
+              <w:t>fonc</w:t>
+            </w:r>
+            <w:proofErr w:type="spellEnd"/>
+            <w:proofErr w:type="gramEnd"/>
+            <w:r>
+              <w:rPr>
+                <w:rFonts w:ascii="Calibri" w:eastAsia="Times New Roman" w:hAnsi="Calibri" w:cs="Calibri"/>
+                <w:b/>
+                <w:bCs/>
+                <w:i/>
+                <w:iCs/>
+                <w:color w:val="000000"/>
+                <w:sz w:val="18"/>
+                <w:szCs w:val="18"/>
+                <w:lang w:eastAsia="en-CA"/>
+              </w:rPr>
+              <w:t>.</w:t>
             </w:r>
             <w:r>
               <w:rPr>
@@ -6204,7 +6306,7 @@
     </w:p>
     <w:p>
       <w:pPr>
-        <w:pStyle w:val="Titre2"/>
+        <w:pStyle w:val="Heading2"/>
         <w:rPr>
           <w:rFonts w:ascii="Segoe UI" w:eastAsia="Times New Roman" w:hAnsi="Segoe UI" w:cs="Segoe UI"/>
           <w:sz w:val="18"/>
@@ -6332,6 +6434,8 @@
                 <w:lang w:val="en-CA" w:eastAsia="en-CA"/>
               </w:rPr>
             </w:pPr>
+            <w:proofErr w:type="spellStart"/>
+            <w:proofErr w:type="gramStart"/>
             <w:r>
               <w:rPr>
                 <w:rFonts w:ascii="Calibri" w:eastAsia="Times New Roman" w:hAnsi="Calibri" w:cs="Calibri"/>
@@ -6344,7 +6448,23 @@
                 <w:szCs w:val="18"/>
                 <w:lang w:eastAsia="en-CA"/>
               </w:rPr>
-              <w:t>fonc.</w:t>
+              <w:t>fonc</w:t>
+            </w:r>
+            <w:proofErr w:type="spellEnd"/>
+            <w:proofErr w:type="gramEnd"/>
+            <w:r>
+              <w:rPr>
+                <w:rFonts w:ascii="Calibri" w:eastAsia="Times New Roman" w:hAnsi="Calibri" w:cs="Calibri"/>
+                <w:b/>
+                <w:bCs/>
+                <w:i/>
+                <w:iCs/>
+                <w:color w:val="000000"/>
+                <w:sz w:val="18"/>
+                <w:szCs w:val="18"/>
+                <w:lang w:eastAsia="en-CA"/>
+              </w:rPr>
+              <w:t>.</w:t>
             </w:r>
             <w:r>
               <w:rPr>
@@ -9935,7 +10055,7 @@
     </w:p>
     <w:p>
       <w:pPr>
-        <w:pStyle w:val="Titre1"/>
+        <w:pStyle w:val="Heading1"/>
         <w:rPr>
           <w:lang w:val="fr-CA"/>
         </w:rPr>
@@ -9949,7 +10069,7 @@
     </w:p>
     <w:p>
       <w:pPr>
-        <w:pStyle w:val="Titre1"/>
+        <w:pStyle w:val="Heading1"/>
         <w:rPr>
           <w:lang w:val="fr-CA"/>
         </w:rPr>
@@ -9966,7 +10086,7 @@
     </w:p>
     <w:p>
       <w:pPr>
-        <w:pStyle w:val="Titre2"/>
+        <w:pStyle w:val="Heading2"/>
         <w:rPr>
           <w:lang w:val="en-CA"/>
         </w:rPr>
@@ -9976,7 +10096,14 @@
         <w:rPr>
           <w:lang w:val="en-CA"/>
         </w:rPr>
-        <w:t>Bright Ogbeiw</w:t>
+        <w:t xml:space="preserve">Bright </w:t>
+      </w:r>
+      <w:proofErr w:type="spellStart"/>
+      <w:r>
+        <w:rPr>
+          <w:lang w:val="en-CA"/>
+        </w:rPr>
+        <w:t>Ogbeiw</w:t>
       </w:r>
       <w:r>
         <w:rPr>
@@ -9985,10 +10112,11 @@
         <w:t>i</w:t>
       </w:r>
       <w:bookmarkEnd w:id="4"/>
+      <w:proofErr w:type="spellEnd"/>
     </w:p>
     <w:tbl>
       <w:tblPr>
-        <w:tblStyle w:val="Grilledutableau"/>
+        <w:tblStyle w:val="TableGrid"/>
         <w:tblW w:w="10632" w:type="dxa"/>
         <w:tblInd w:w="-572" w:type="dxa"/>
         <w:tblLook w:val="04A0" w:firstRow="1" w:lastRow="0" w:firstColumn="1" w:lastColumn="0" w:noHBand="0" w:noVBand="1"/>
@@ -10017,8 +10145,16 @@
               <w:rPr>
                 <w:lang w:val="en-CA"/>
               </w:rPr>
-              <w:t>Bright Ogbeiwi</w:t>
-            </w:r>
+              <w:t xml:space="preserve">Bright </w:t>
+            </w:r>
+            <w:proofErr w:type="spellStart"/>
+            <w:r>
+              <w:rPr>
+                <w:lang w:val="en-CA"/>
+              </w:rPr>
+              <w:t>Ogbeiwi</w:t>
+            </w:r>
+            <w:proofErr w:type="spellEnd"/>
           </w:p>
         </w:tc>
       </w:tr>
@@ -10111,8 +10247,13 @@
               </w:rPr>
             </w:pPr>
             <w:r>
-              <w:t>Création Layout</w:t>
-            </w:r>
+              <w:t xml:space="preserve">Création </w:t>
+            </w:r>
+            <w:proofErr w:type="spellStart"/>
+            <w:r>
+              <w:t>Layout</w:t>
+            </w:r>
+            <w:proofErr w:type="spellEnd"/>
           </w:p>
         </w:tc>
         <w:tc>
@@ -10121,7 +10262,7 @@
           </w:tcPr>
           <w:p>
             <w:pPr>
-              <w:pStyle w:val="Paragraphedeliste"/>
+              <w:pStyle w:val="ListParagraph"/>
               <w:numPr>
                 <w:ilvl w:val="0"/>
                 <w:numId w:val="1"/>
@@ -10134,7 +10275,7 @@
           </w:p>
           <w:p>
             <w:pPr>
-              <w:pStyle w:val="Paragraphedeliste"/>
+              <w:pStyle w:val="ListParagraph"/>
               <w:numPr>
                 <w:ilvl w:val="0"/>
                 <w:numId w:val="1"/>
@@ -10147,7 +10288,7 @@
           </w:p>
           <w:p>
             <w:pPr>
-              <w:pStyle w:val="Paragraphedeliste"/>
+              <w:pStyle w:val="ListParagraph"/>
               <w:numPr>
                 <w:ilvl w:val="0"/>
                 <w:numId w:val="1"/>
@@ -10160,7 +10301,7 @@
           </w:p>
           <w:p>
             <w:pPr>
-              <w:pStyle w:val="Paragraphedeliste"/>
+              <w:pStyle w:val="ListParagraph"/>
               <w:numPr>
                 <w:ilvl w:val="0"/>
                 <w:numId w:val="1"/>
@@ -10173,7 +10314,7 @@
           </w:p>
           <w:p>
             <w:pPr>
-              <w:pStyle w:val="Paragraphedeliste"/>
+              <w:pStyle w:val="ListParagraph"/>
               <w:numPr>
                 <w:ilvl w:val="0"/>
                 <w:numId w:val="1"/>
@@ -10186,7 +10327,7 @@
           </w:p>
           <w:p>
             <w:pPr>
-              <w:pStyle w:val="Paragraphedeliste"/>
+              <w:pStyle w:val="ListParagraph"/>
               <w:numPr>
                 <w:ilvl w:val="0"/>
                 <w:numId w:val="1"/>
@@ -10266,7 +10407,7 @@
           </w:tcPr>
           <w:p>
             <w:pPr>
-              <w:pStyle w:val="Paragraphedeliste"/>
+              <w:pStyle w:val="ListParagraph"/>
               <w:numPr>
                 <w:ilvl w:val="0"/>
                 <w:numId w:val="1"/>
@@ -10279,7 +10420,7 @@
           </w:p>
           <w:p>
             <w:pPr>
-              <w:pStyle w:val="Paragraphedeliste"/>
+              <w:pStyle w:val="ListParagraph"/>
               <w:numPr>
                 <w:ilvl w:val="0"/>
                 <w:numId w:val="1"/>
@@ -10292,7 +10433,7 @@
           </w:p>
           <w:p>
             <w:pPr>
-              <w:pStyle w:val="Paragraphedeliste"/>
+              <w:pStyle w:val="ListParagraph"/>
               <w:numPr>
                 <w:ilvl w:val="0"/>
                 <w:numId w:val="1"/>
@@ -10305,7 +10446,7 @@
           </w:p>
           <w:p>
             <w:pPr>
-              <w:pStyle w:val="Paragraphedeliste"/>
+              <w:pStyle w:val="ListParagraph"/>
               <w:numPr>
                 <w:ilvl w:val="0"/>
                 <w:numId w:val="1"/>
@@ -10318,7 +10459,7 @@
           </w:p>
           <w:p>
             <w:pPr>
-              <w:pStyle w:val="Paragraphedeliste"/>
+              <w:pStyle w:val="ListParagraph"/>
               <w:numPr>
                 <w:ilvl w:val="0"/>
                 <w:numId w:val="1"/>
@@ -10331,7 +10472,7 @@
           </w:p>
           <w:p>
             <w:pPr>
-              <w:pStyle w:val="Paragraphedeliste"/>
+              <w:pStyle w:val="ListParagraph"/>
               <w:numPr>
                 <w:ilvl w:val="0"/>
                 <w:numId w:val="1"/>
@@ -10411,7 +10552,7 @@
           </w:tcPr>
           <w:p>
             <w:pPr>
-              <w:pStyle w:val="Paragraphedeliste"/>
+              <w:pStyle w:val="ListParagraph"/>
               <w:numPr>
                 <w:ilvl w:val="0"/>
                 <w:numId w:val="1"/>
@@ -10424,7 +10565,7 @@
           </w:p>
           <w:p>
             <w:pPr>
-              <w:pStyle w:val="Paragraphedeliste"/>
+              <w:pStyle w:val="ListParagraph"/>
               <w:numPr>
                 <w:ilvl w:val="0"/>
                 <w:numId w:val="1"/>
@@ -10437,7 +10578,7 @@
           </w:p>
           <w:p>
             <w:pPr>
-              <w:pStyle w:val="Paragraphedeliste"/>
+              <w:pStyle w:val="ListParagraph"/>
               <w:numPr>
                 <w:ilvl w:val="0"/>
                 <w:numId w:val="1"/>
@@ -10517,7 +10658,7 @@
           </w:tcPr>
           <w:p>
             <w:pPr>
-              <w:pStyle w:val="Paragraphedeliste"/>
+              <w:pStyle w:val="ListParagraph"/>
               <w:numPr>
                 <w:ilvl w:val="0"/>
                 <w:numId w:val="1"/>
@@ -10530,7 +10671,7 @@
           </w:p>
           <w:p>
             <w:pPr>
-              <w:pStyle w:val="Paragraphedeliste"/>
+              <w:pStyle w:val="ListParagraph"/>
               <w:numPr>
                 <w:ilvl w:val="0"/>
                 <w:numId w:val="1"/>
@@ -10543,7 +10684,7 @@
           </w:p>
           <w:p>
             <w:pPr>
-              <w:pStyle w:val="Paragraphedeliste"/>
+              <w:pStyle w:val="ListParagraph"/>
               <w:numPr>
                 <w:ilvl w:val="0"/>
                 <w:numId w:val="1"/>
@@ -10623,7 +10764,7 @@
           </w:tcPr>
           <w:p>
             <w:pPr>
-              <w:pStyle w:val="Paragraphedeliste"/>
+              <w:pStyle w:val="ListParagraph"/>
               <w:numPr>
                 <w:ilvl w:val="0"/>
                 <w:numId w:val="1"/>
@@ -10636,7 +10777,7 @@
           </w:p>
           <w:p>
             <w:pPr>
-              <w:pStyle w:val="Paragraphedeliste"/>
+              <w:pStyle w:val="ListParagraph"/>
               <w:numPr>
                 <w:ilvl w:val="0"/>
                 <w:numId w:val="1"/>
@@ -10649,7 +10790,7 @@
           </w:p>
           <w:p>
             <w:pPr>
-              <w:pStyle w:val="Paragraphedeliste"/>
+              <w:pStyle w:val="ListParagraph"/>
               <w:numPr>
                 <w:ilvl w:val="0"/>
                 <w:numId w:val="1"/>
@@ -10662,7 +10803,7 @@
           </w:p>
           <w:p>
             <w:pPr>
-              <w:pStyle w:val="Paragraphedeliste"/>
+              <w:pStyle w:val="ListParagraph"/>
               <w:numPr>
                 <w:ilvl w:val="0"/>
                 <w:numId w:val="1"/>
@@ -10675,7 +10816,7 @@
           </w:p>
           <w:p>
             <w:pPr>
-              <w:pStyle w:val="Paragraphedeliste"/>
+              <w:pStyle w:val="ListParagraph"/>
               <w:numPr>
                 <w:ilvl w:val="0"/>
                 <w:numId w:val="1"/>
@@ -10688,7 +10829,7 @@
           </w:p>
           <w:p>
             <w:pPr>
-              <w:pStyle w:val="Paragraphedeliste"/>
+              <w:pStyle w:val="ListParagraph"/>
               <w:numPr>
                 <w:ilvl w:val="0"/>
                 <w:numId w:val="1"/>
@@ -10701,7 +10842,7 @@
           </w:p>
           <w:p>
             <w:pPr>
-              <w:pStyle w:val="Paragraphedeliste"/>
+              <w:pStyle w:val="ListParagraph"/>
               <w:numPr>
                 <w:ilvl w:val="0"/>
                 <w:numId w:val="1"/>
@@ -10714,7 +10855,7 @@
           </w:p>
           <w:p>
             <w:pPr>
-              <w:pStyle w:val="Paragraphedeliste"/>
+              <w:pStyle w:val="ListParagraph"/>
               <w:numPr>
                 <w:ilvl w:val="0"/>
                 <w:numId w:val="1"/>
@@ -10727,7 +10868,7 @@
           </w:p>
           <w:p>
             <w:pPr>
-              <w:pStyle w:val="Paragraphedeliste"/>
+              <w:pStyle w:val="ListParagraph"/>
               <w:numPr>
                 <w:ilvl w:val="0"/>
                 <w:numId w:val="1"/>
@@ -10740,7 +10881,7 @@
           </w:p>
           <w:p>
             <w:pPr>
-              <w:pStyle w:val="Paragraphedeliste"/>
+              <w:pStyle w:val="ListParagraph"/>
               <w:numPr>
                 <w:ilvl w:val="0"/>
                 <w:numId w:val="1"/>
@@ -10753,7 +10894,7 @@
           </w:p>
           <w:p>
             <w:pPr>
-              <w:pStyle w:val="Paragraphedeliste"/>
+              <w:pStyle w:val="ListParagraph"/>
               <w:numPr>
                 <w:ilvl w:val="0"/>
                 <w:numId w:val="1"/>
@@ -10766,7 +10907,7 @@
           </w:p>
           <w:p>
             <w:pPr>
-              <w:pStyle w:val="Paragraphedeliste"/>
+              <w:pStyle w:val="ListParagraph"/>
               <w:numPr>
                 <w:ilvl w:val="0"/>
                 <w:numId w:val="1"/>
@@ -10779,7 +10920,7 @@
           </w:p>
           <w:p>
             <w:pPr>
-              <w:pStyle w:val="Paragraphedeliste"/>
+              <w:pStyle w:val="ListParagraph"/>
               <w:numPr>
                 <w:ilvl w:val="0"/>
                 <w:numId w:val="1"/>
@@ -10854,7 +10995,7 @@
           </w:tcPr>
           <w:p>
             <w:pPr>
-              <w:pStyle w:val="Paragraphedeliste"/>
+              <w:pStyle w:val="ListParagraph"/>
               <w:numPr>
                 <w:ilvl w:val="0"/>
                 <w:numId w:val="1"/>
@@ -10867,7 +11008,7 @@
           </w:p>
           <w:p>
             <w:pPr>
-              <w:pStyle w:val="Paragraphedeliste"/>
+              <w:pStyle w:val="ListParagraph"/>
               <w:numPr>
                 <w:ilvl w:val="0"/>
                 <w:numId w:val="1"/>
@@ -10880,7 +11021,7 @@
           </w:p>
           <w:p>
             <w:pPr>
-              <w:pStyle w:val="Paragraphedeliste"/>
+              <w:pStyle w:val="ListParagraph"/>
               <w:numPr>
                 <w:ilvl w:val="0"/>
                 <w:numId w:val="1"/>
@@ -10893,7 +11034,7 @@
           </w:p>
           <w:p>
             <w:pPr>
-              <w:pStyle w:val="Paragraphedeliste"/>
+              <w:pStyle w:val="ListParagraph"/>
               <w:numPr>
                 <w:ilvl w:val="0"/>
                 <w:numId w:val="1"/>
@@ -10906,7 +11047,7 @@
           </w:p>
           <w:p>
             <w:pPr>
-              <w:pStyle w:val="Paragraphedeliste"/>
+              <w:pStyle w:val="ListParagraph"/>
               <w:numPr>
                 <w:ilvl w:val="0"/>
                 <w:numId w:val="1"/>
@@ -10959,8 +11100,13 @@
             <w:pPr>
               <w:jc w:val="right"/>
             </w:pPr>
-            <w:r>
-              <w:t xml:space="preserve">Total  : </w:t>
+            <w:proofErr w:type="gramStart"/>
+            <w:r>
+              <w:t>Total  :</w:t>
+            </w:r>
+            <w:proofErr w:type="gramEnd"/>
+            <w:r>
+              <w:t xml:space="preserve"> </w:t>
             </w:r>
           </w:p>
         </w:tc>
@@ -11016,7 +11162,7 @@
     </w:tbl>
     <w:p>
       <w:pPr>
-        <w:pStyle w:val="Titre2"/>
+        <w:pStyle w:val="Heading2"/>
         <w:rPr>
           <w:lang w:val="en-CA"/>
         </w:rPr>
@@ -11033,7 +11179,7 @@
     </w:p>
     <w:tbl>
       <w:tblPr>
-        <w:tblStyle w:val="Grilledutableau"/>
+        <w:tblStyle w:val="TableGrid"/>
         <w:tblW w:w="10490" w:type="dxa"/>
         <w:tblInd w:w="-572" w:type="dxa"/>
         <w:tblLook w:val="04A0" w:firstRow="1" w:lastRow="0" w:firstColumn="1" w:lastColumn="0" w:noHBand="0" w:noVBand="1"/>
@@ -11148,8 +11294,13 @@
               </w:rPr>
             </w:pPr>
             <w:r>
-              <w:t>Création Layout</w:t>
-            </w:r>
+              <w:t xml:space="preserve">Création </w:t>
+            </w:r>
+            <w:proofErr w:type="spellStart"/>
+            <w:r>
+              <w:t>Layout</w:t>
+            </w:r>
+            <w:proofErr w:type="spellEnd"/>
           </w:p>
         </w:tc>
         <w:tc>
@@ -11158,7 +11309,7 @@
           </w:tcPr>
           <w:p>
             <w:pPr>
-              <w:pStyle w:val="Paragraphedeliste"/>
+              <w:pStyle w:val="ListParagraph"/>
               <w:numPr>
                 <w:ilvl w:val="0"/>
                 <w:numId w:val="1"/>
@@ -11170,7 +11321,7 @@
           </w:p>
           <w:p>
             <w:pPr>
-              <w:pStyle w:val="Paragraphedeliste"/>
+              <w:pStyle w:val="ListParagraph"/>
               <w:numPr>
                 <w:ilvl w:val="0"/>
                 <w:numId w:val="1"/>
@@ -11182,7 +11333,7 @@
           </w:p>
           <w:p>
             <w:pPr>
-              <w:pStyle w:val="Paragraphedeliste"/>
+              <w:pStyle w:val="ListParagraph"/>
               <w:numPr>
                 <w:ilvl w:val="0"/>
                 <w:numId w:val="1"/>
@@ -11194,7 +11345,7 @@
           </w:p>
           <w:p>
             <w:pPr>
-              <w:pStyle w:val="Paragraphedeliste"/>
+              <w:pStyle w:val="ListParagraph"/>
               <w:numPr>
                 <w:ilvl w:val="0"/>
                 <w:numId w:val="1"/>
@@ -11206,7 +11357,7 @@
           </w:p>
           <w:p>
             <w:pPr>
-              <w:pStyle w:val="Paragraphedeliste"/>
+              <w:pStyle w:val="ListParagraph"/>
               <w:numPr>
                 <w:ilvl w:val="0"/>
                 <w:numId w:val="1"/>
@@ -11218,7 +11369,7 @@
           </w:p>
           <w:p>
             <w:pPr>
-              <w:pStyle w:val="Paragraphedeliste"/>
+              <w:pStyle w:val="ListParagraph"/>
               <w:numPr>
                 <w:ilvl w:val="0"/>
                 <w:numId w:val="1"/>
@@ -11284,8 +11435,13 @@
               </w:rPr>
             </w:pPr>
             <w:r>
-              <w:t>Initialisation de la partie inventaire de la database</w:t>
-            </w:r>
+              <w:t xml:space="preserve">Initialisation de la partie inventaire de la </w:t>
+            </w:r>
+            <w:proofErr w:type="spellStart"/>
+            <w:r>
+              <w:t>database</w:t>
+            </w:r>
+            <w:proofErr w:type="spellEnd"/>
           </w:p>
         </w:tc>
         <w:tc>
@@ -11294,7 +11450,7 @@
           </w:tcPr>
           <w:p>
             <w:pPr>
-              <w:pStyle w:val="Paragraphedeliste"/>
+              <w:pStyle w:val="ListParagraph"/>
               <w:numPr>
                 <w:ilvl w:val="0"/>
                 <w:numId w:val="1"/>
@@ -11306,7 +11462,7 @@
           </w:p>
           <w:p>
             <w:pPr>
-              <w:pStyle w:val="Paragraphedeliste"/>
+              <w:pStyle w:val="ListParagraph"/>
               <w:numPr>
                 <w:ilvl w:val="0"/>
                 <w:numId w:val="1"/>
@@ -11318,7 +11474,7 @@
           </w:p>
           <w:p>
             <w:pPr>
-              <w:pStyle w:val="Paragraphedeliste"/>
+              <w:pStyle w:val="ListParagraph"/>
               <w:numPr>
                 <w:ilvl w:val="0"/>
                 <w:numId w:val="1"/>
@@ -11330,7 +11486,7 @@
           </w:p>
           <w:p>
             <w:pPr>
-              <w:pStyle w:val="Paragraphedeliste"/>
+              <w:pStyle w:val="ListParagraph"/>
               <w:numPr>
                 <w:ilvl w:val="0"/>
                 <w:numId w:val="1"/>
@@ -11342,7 +11498,7 @@
           </w:p>
           <w:p>
             <w:pPr>
-              <w:pStyle w:val="Paragraphedeliste"/>
+              <w:pStyle w:val="ListParagraph"/>
               <w:numPr>
                 <w:ilvl w:val="0"/>
                 <w:numId w:val="1"/>
@@ -11352,13 +11508,6 @@
               <w:t>AndroidManifest.xml</w:t>
             </w:r>
           </w:p>
-          <w:p>
-            <w:pPr>
-              <w:rPr>
-                <w:lang w:val="en-CA"/>
-              </w:rPr>
-            </w:pPr>
-          </w:p>
         </w:tc>
         <w:tc>
           <w:tcPr>
@@ -11425,7 +11574,7 @@
           </w:tcPr>
           <w:p>
             <w:pPr>
-              <w:pStyle w:val="Paragraphedeliste"/>
+              <w:pStyle w:val="ListParagraph"/>
               <w:numPr>
                 <w:ilvl w:val="0"/>
                 <w:numId w:val="1"/>
@@ -11437,7 +11586,7 @@
           </w:p>
           <w:p>
             <w:pPr>
-              <w:pStyle w:val="Paragraphedeliste"/>
+              <w:pStyle w:val="ListParagraph"/>
               <w:numPr>
                 <w:ilvl w:val="0"/>
                 <w:numId w:val="1"/>
@@ -11541,7 +11690,7 @@
           </w:tcPr>
           <w:p>
             <w:pPr>
-              <w:pStyle w:val="Paragraphedeliste"/>
+              <w:pStyle w:val="ListParagraph"/>
               <w:numPr>
                 <w:ilvl w:val="0"/>
                 <w:numId w:val="1"/>
@@ -11553,7 +11702,7 @@
           </w:p>
           <w:p>
             <w:pPr>
-              <w:pStyle w:val="Paragraphedeliste"/>
+              <w:pStyle w:val="ListParagraph"/>
               <w:numPr>
                 <w:ilvl w:val="0"/>
                 <w:numId w:val="1"/>
@@ -11565,7 +11714,7 @@
           </w:p>
           <w:p>
             <w:pPr>
-              <w:pStyle w:val="Paragraphedeliste"/>
+              <w:pStyle w:val="ListParagraph"/>
               <w:numPr>
                 <w:ilvl w:val="0"/>
                 <w:numId w:val="1"/>
@@ -11577,7 +11726,7 @@
           </w:p>
           <w:p>
             <w:pPr>
-              <w:pStyle w:val="Paragraphedeliste"/>
+              <w:pStyle w:val="ListParagraph"/>
               <w:numPr>
                 <w:ilvl w:val="0"/>
                 <w:numId w:val="1"/>
@@ -11589,7 +11738,7 @@
           </w:p>
           <w:p>
             <w:pPr>
-              <w:pStyle w:val="Paragraphedeliste"/>
+              <w:pStyle w:val="ListParagraph"/>
               <w:numPr>
                 <w:ilvl w:val="0"/>
                 <w:numId w:val="1"/>
@@ -11601,7 +11750,7 @@
           </w:p>
           <w:p>
             <w:pPr>
-              <w:pStyle w:val="Paragraphedeliste"/>
+              <w:pStyle w:val="ListParagraph"/>
               <w:numPr>
                 <w:ilvl w:val="0"/>
                 <w:numId w:val="1"/>
@@ -11680,43 +11829,64 @@
           </w:tcPr>
           <w:p>
             <w:pPr>
-              <w:pStyle w:val="Paragraphedeliste"/>
+              <w:pStyle w:val="ListParagraph"/>
               <w:numPr>
                 <w:ilvl w:val="0"/>
                 <w:numId w:val="1"/>
               </w:numPr>
             </w:pPr>
-            <w:r>
-              <w:t>ic_button_add</w:t>
-            </w:r>
-          </w:p>
-          <w:p>
-            <w:pPr>
-              <w:pStyle w:val="Paragraphedeliste"/>
+            <w:proofErr w:type="spellStart"/>
+            <w:proofErr w:type="gramStart"/>
+            <w:r>
+              <w:t>ic</w:t>
+            </w:r>
+            <w:proofErr w:type="gramEnd"/>
+            <w:r>
+              <w:t>_button_add</w:t>
+            </w:r>
+            <w:proofErr w:type="spellEnd"/>
+          </w:p>
+          <w:p>
+            <w:pPr>
+              <w:pStyle w:val="ListParagraph"/>
               <w:numPr>
                 <w:ilvl w:val="0"/>
                 <w:numId w:val="1"/>
               </w:numPr>
             </w:pPr>
-            <w:r>
-              <w:t>ic_button_enlever</w:t>
-            </w:r>
-          </w:p>
-          <w:p>
-            <w:pPr>
-              <w:pStyle w:val="Paragraphedeliste"/>
+            <w:proofErr w:type="spellStart"/>
+            <w:proofErr w:type="gramStart"/>
+            <w:r>
+              <w:t>ic</w:t>
+            </w:r>
+            <w:proofErr w:type="gramEnd"/>
+            <w:r>
+              <w:t>_button_enlever</w:t>
+            </w:r>
+            <w:proofErr w:type="spellEnd"/>
+          </w:p>
+          <w:p>
+            <w:pPr>
+              <w:pStyle w:val="ListParagraph"/>
               <w:numPr>
                 <w:ilvl w:val="0"/>
                 <w:numId w:val="1"/>
               </w:numPr>
             </w:pPr>
-            <w:r>
-              <w:t>ic_spinner_arrow</w:t>
-            </w:r>
-          </w:p>
-          <w:p>
-            <w:pPr>
-              <w:pStyle w:val="Paragraphedeliste"/>
+            <w:proofErr w:type="spellStart"/>
+            <w:proofErr w:type="gramStart"/>
+            <w:r>
+              <w:t>ic</w:t>
+            </w:r>
+            <w:proofErr w:type="gramEnd"/>
+            <w:r>
+              <w:t>_spinner_arrow</w:t>
+            </w:r>
+            <w:proofErr w:type="spellEnd"/>
+          </w:p>
+          <w:p>
+            <w:pPr>
+              <w:pStyle w:val="ListParagraph"/>
               <w:numPr>
                 <w:ilvl w:val="0"/>
                 <w:numId w:val="1"/>
@@ -11728,7 +11898,7 @@
           </w:p>
           <w:p>
             <w:pPr>
-              <w:pStyle w:val="Paragraphedeliste"/>
+              <w:pStyle w:val="ListParagraph"/>
               <w:numPr>
                 <w:ilvl w:val="0"/>
                 <w:numId w:val="1"/>
@@ -11740,7 +11910,7 @@
           </w:p>
           <w:p>
             <w:pPr>
-              <w:pStyle w:val="Paragraphedeliste"/>
+              <w:pStyle w:val="ListParagraph"/>
               <w:numPr>
                 <w:ilvl w:val="0"/>
                 <w:numId w:val="1"/>
@@ -11752,7 +11922,7 @@
           </w:p>
           <w:p>
             <w:pPr>
-              <w:pStyle w:val="Paragraphedeliste"/>
+              <w:pStyle w:val="ListParagraph"/>
               <w:numPr>
                 <w:ilvl w:val="0"/>
                 <w:numId w:val="1"/>
@@ -11764,7 +11934,7 @@
           </w:p>
           <w:p>
             <w:pPr>
-              <w:pStyle w:val="Paragraphedeliste"/>
+              <w:pStyle w:val="ListParagraph"/>
               <w:numPr>
                 <w:ilvl w:val="0"/>
                 <w:numId w:val="1"/>
@@ -11776,7 +11946,7 @@
           </w:p>
           <w:p>
             <w:pPr>
-              <w:pStyle w:val="Paragraphedeliste"/>
+              <w:pStyle w:val="ListParagraph"/>
               <w:numPr>
                 <w:ilvl w:val="0"/>
                 <w:numId w:val="1"/>
@@ -11788,7 +11958,7 @@
           </w:p>
           <w:p>
             <w:pPr>
-              <w:pStyle w:val="Paragraphedeliste"/>
+              <w:pStyle w:val="ListParagraph"/>
               <w:numPr>
                 <w:ilvl w:val="0"/>
                 <w:numId w:val="1"/>
@@ -11846,7 +12016,23 @@
               <w:t>personnalisé</w:t>
             </w:r>
             <w:r>
-              <w:t xml:space="preserve"> dans pageInventaire et pageProduit séparément</w:t>
+              <w:t xml:space="preserve"> dans </w:t>
+            </w:r>
+            <w:proofErr w:type="spellStart"/>
+            <w:r>
+              <w:t>pageInventaire</w:t>
+            </w:r>
+            <w:proofErr w:type="spellEnd"/>
+            <w:r>
+              <w:t xml:space="preserve"> et </w:t>
+            </w:r>
+            <w:proofErr w:type="spellStart"/>
+            <w:r>
+              <w:t>pageProduit</w:t>
+            </w:r>
+            <w:proofErr w:type="spellEnd"/>
+            <w:r>
+              <w:t xml:space="preserve"> séparément</w:t>
             </w:r>
           </w:p>
         </w:tc>
@@ -11868,7 +12054,7 @@
           </w:tcPr>
           <w:p>
             <w:pPr>
-              <w:pStyle w:val="Paragraphedeliste"/>
+              <w:pStyle w:val="ListParagraph"/>
               <w:numPr>
                 <w:ilvl w:val="0"/>
                 <w:numId w:val="1"/>
@@ -11880,7 +12066,7 @@
           </w:p>
           <w:p>
             <w:pPr>
-              <w:pStyle w:val="Paragraphedeliste"/>
+              <w:pStyle w:val="ListParagraph"/>
               <w:numPr>
                 <w:ilvl w:val="0"/>
                 <w:numId w:val="1"/>
@@ -11892,7 +12078,7 @@
           </w:p>
           <w:p>
             <w:pPr>
-              <w:pStyle w:val="Paragraphedeliste"/>
+              <w:pStyle w:val="ListParagraph"/>
               <w:numPr>
                 <w:ilvl w:val="0"/>
                 <w:numId w:val="1"/>
@@ -11904,7 +12090,7 @@
           </w:p>
           <w:p>
             <w:pPr>
-              <w:pStyle w:val="Paragraphedeliste"/>
+              <w:pStyle w:val="ListParagraph"/>
               <w:numPr>
                 <w:ilvl w:val="0"/>
                 <w:numId w:val="1"/>
@@ -11916,7 +12102,7 @@
           </w:p>
           <w:p>
             <w:pPr>
-              <w:pStyle w:val="Paragraphedeliste"/>
+              <w:pStyle w:val="ListParagraph"/>
               <w:numPr>
                 <w:ilvl w:val="0"/>
                 <w:numId w:val="1"/>
@@ -11968,8 +12154,13 @@
             <w:pPr>
               <w:jc w:val="right"/>
             </w:pPr>
-            <w:r>
-              <w:t xml:space="preserve">Total  : </w:t>
+            <w:proofErr w:type="gramStart"/>
+            <w:r>
+              <w:t>Total  :</w:t>
+            </w:r>
+            <w:proofErr w:type="gramEnd"/>
+            <w:r>
+              <w:t xml:space="preserve"> </w:t>
             </w:r>
           </w:p>
         </w:tc>
@@ -12045,7 +12236,7 @@
     </w:p>
     <w:tbl>
       <w:tblPr>
-        <w:tblStyle w:val="Grilledutableau"/>
+        <w:tblStyle w:val="TableGrid"/>
         <w:tblpPr w:leftFromText="141" w:rightFromText="141" w:vertAnchor="page" w:horzAnchor="margin" w:tblpXSpec="center" w:tblpY="2168"/>
         <w:tblW w:w="10291" w:type="dxa"/>
         <w:tblLook w:val="04A0" w:firstRow="1" w:lastRow="0" w:firstColumn="1" w:lastColumn="0" w:noHBand="0" w:noVBand="1"/>
@@ -12070,8 +12261,13 @@
               <w:t>Yassine</w:t>
             </w:r>
             <w:r>
-              <w:t xml:space="preserve"> Adibe</w:t>
-            </w:r>
+              <w:t xml:space="preserve"> </w:t>
+            </w:r>
+            <w:proofErr w:type="spellStart"/>
+            <w:r>
+              <w:t>Adibe</w:t>
+            </w:r>
+            <w:proofErr w:type="spellEnd"/>
           </w:p>
         </w:tc>
       </w:tr>
@@ -12134,8 +12330,13 @@
           </w:tcPr>
           <w:p>
             <w:r>
-              <w:t>Création Layout</w:t>
-            </w:r>
+              <w:t xml:space="preserve">Création </w:t>
+            </w:r>
+            <w:proofErr w:type="spellStart"/>
+            <w:r>
+              <w:t>Layout</w:t>
+            </w:r>
+            <w:proofErr w:type="spellEnd"/>
           </w:p>
         </w:tc>
         <w:tc>
@@ -12144,7 +12345,7 @@
           </w:tcPr>
           <w:p>
             <w:pPr>
-              <w:pStyle w:val="Paragraphedeliste"/>
+              <w:pStyle w:val="ListParagraph"/>
               <w:numPr>
                 <w:ilvl w:val="0"/>
                 <w:numId w:val="1"/>
@@ -12156,7 +12357,7 @@
           </w:p>
           <w:p>
             <w:pPr>
-              <w:pStyle w:val="Paragraphedeliste"/>
+              <w:pStyle w:val="ListParagraph"/>
               <w:numPr>
                 <w:ilvl w:val="0"/>
                 <w:numId w:val="1"/>
@@ -12168,7 +12369,7 @@
           </w:p>
           <w:p>
             <w:pPr>
-              <w:pStyle w:val="Paragraphedeliste"/>
+              <w:pStyle w:val="ListParagraph"/>
               <w:numPr>
                 <w:ilvl w:val="0"/>
                 <w:numId w:val="1"/>
@@ -12180,7 +12381,7 @@
           </w:p>
           <w:p>
             <w:pPr>
-              <w:pStyle w:val="Paragraphedeliste"/>
+              <w:pStyle w:val="ListParagraph"/>
               <w:numPr>
                 <w:ilvl w:val="0"/>
                 <w:numId w:val="1"/>
@@ -12190,9 +12391,6 @@
               <w:t>row_reparation_admin.xml</w:t>
             </w:r>
           </w:p>
-          <w:p/>
-          <w:p/>
-          <w:p/>
         </w:tc>
         <w:tc>
           <w:tcPr>
@@ -12238,7 +12436,7 @@
           </w:tcPr>
           <w:p>
             <w:pPr>
-              <w:pStyle w:val="Paragraphedeliste"/>
+              <w:pStyle w:val="ListParagraph"/>
               <w:numPr>
                 <w:ilvl w:val="0"/>
                 <w:numId w:val="1"/>
@@ -12250,7 +12448,7 @@
           </w:p>
           <w:p>
             <w:pPr>
-              <w:pStyle w:val="Paragraphedeliste"/>
+              <w:pStyle w:val="ListParagraph"/>
               <w:numPr>
                 <w:ilvl w:val="0"/>
                 <w:numId w:val="1"/>
@@ -12262,7 +12460,7 @@
           </w:p>
           <w:p>
             <w:pPr>
-              <w:pStyle w:val="Paragraphedeliste"/>
+              <w:pStyle w:val="ListParagraph"/>
               <w:numPr>
                 <w:ilvl w:val="0"/>
                 <w:numId w:val="1"/>
@@ -12274,7 +12472,7 @@
           </w:p>
           <w:p>
             <w:pPr>
-              <w:pStyle w:val="Paragraphedeliste"/>
+              <w:pStyle w:val="ListParagraph"/>
               <w:numPr>
                 <w:ilvl w:val="0"/>
                 <w:numId w:val="1"/>
@@ -12286,7 +12484,7 @@
           </w:p>
           <w:p>
             <w:pPr>
-              <w:pStyle w:val="Paragraphedeliste"/>
+              <w:pStyle w:val="ListParagraph"/>
               <w:numPr>
                 <w:ilvl w:val="0"/>
                 <w:numId w:val="1"/>
@@ -12298,7 +12496,7 @@
           </w:p>
           <w:p>
             <w:pPr>
-              <w:pStyle w:val="Paragraphedeliste"/>
+              <w:pStyle w:val="ListParagraph"/>
               <w:numPr>
                 <w:ilvl w:val="0"/>
                 <w:numId w:val="1"/>
@@ -12308,11 +12506,6 @@
               <w:t>ReparationAdapter.java</w:t>
             </w:r>
           </w:p>
-          <w:p>
-            <w:pPr>
-              <w:pStyle w:val="Paragraphedeliste"/>
-            </w:pPr>
-          </w:p>
         </w:tc>
         <w:tc>
           <w:tcPr>
@@ -12339,8 +12532,13 @@
             <w:tcW w:w="1533" w:type="dxa"/>
           </w:tcPr>
           <w:p>
-            <w:r>
-              <w:t>filtre ne fonctionne pas</w:t>
+            <w:proofErr w:type="gramStart"/>
+            <w:r>
+              <w:t>filtre</w:t>
+            </w:r>
+            <w:proofErr w:type="gramEnd"/>
+            <w:r>
+              <w:t xml:space="preserve"> ne fonctionne pas</w:t>
             </w:r>
           </w:p>
         </w:tc>
@@ -12356,13 +12554,20 @@
             </w:r>
           </w:p>
           <w:p>
+            <w:proofErr w:type="gramStart"/>
             <w:r>
               <w:t>modification</w:t>
             </w:r>
-          </w:p>
-          <w:p>
-            <w:r>
-              <w:t>d’une réparation</w:t>
+            <w:proofErr w:type="gramEnd"/>
+          </w:p>
+          <w:p>
+            <w:proofErr w:type="gramStart"/>
+            <w:r>
+              <w:t>d’une</w:t>
+            </w:r>
+            <w:proofErr w:type="gramEnd"/>
+            <w:r>
+              <w:t xml:space="preserve"> réparation</w:t>
             </w:r>
           </w:p>
         </w:tc>
@@ -12372,7 +12577,7 @@
           </w:tcPr>
           <w:p>
             <w:pPr>
-              <w:pStyle w:val="Paragraphedeliste"/>
+              <w:pStyle w:val="ListParagraph"/>
               <w:numPr>
                 <w:ilvl w:val="0"/>
                 <w:numId w:val="1"/>
@@ -12384,19 +12589,21 @@
           </w:p>
           <w:p>
             <w:pPr>
-              <w:pStyle w:val="Paragraphedeliste"/>
+              <w:pStyle w:val="ListParagraph"/>
               <w:numPr>
                 <w:ilvl w:val="0"/>
                 <w:numId w:val="1"/>
               </w:numPr>
             </w:pPr>
+            <w:proofErr w:type="spellStart"/>
             <w:r>
               <w:t>PageAjouterReparation</w:t>
             </w:r>
-          </w:p>
-          <w:p>
-            <w:pPr>
-              <w:pStyle w:val="Paragraphedeliste"/>
+            <w:proofErr w:type="spellEnd"/>
+          </w:p>
+          <w:p>
+            <w:pPr>
+              <w:pStyle w:val="ListParagraph"/>
               <w:numPr>
                 <w:ilvl w:val="0"/>
                 <w:numId w:val="1"/>
@@ -12408,7 +12615,7 @@
           </w:p>
           <w:p>
             <w:pPr>
-              <w:pStyle w:val="Paragraphedeliste"/>
+              <w:pStyle w:val="ListParagraph"/>
               <w:numPr>
                 <w:ilvl w:val="0"/>
                 <w:numId w:val="1"/>
@@ -12418,7 +12625,6 @@
               <w:t>ReparationAdapter.java</w:t>
             </w:r>
           </w:p>
-          <w:p/>
         </w:tc>
         <w:tc>
           <w:tcPr>
@@ -12457,8 +12663,13 @@
             <w:tcW w:w="1740" w:type="dxa"/>
           </w:tcPr>
           <w:p>
-            <w:r>
-              <w:t>Reparation Admin</w:t>
+            <w:proofErr w:type="spellStart"/>
+            <w:r>
+              <w:t>Reparation</w:t>
+            </w:r>
+            <w:proofErr w:type="spellEnd"/>
+            <w:r>
+              <w:t xml:space="preserve"> Admin</w:t>
             </w:r>
           </w:p>
         </w:tc>
@@ -12468,7 +12679,7 @@
           </w:tcPr>
           <w:p>
             <w:pPr>
-              <w:pStyle w:val="Paragraphedeliste"/>
+              <w:pStyle w:val="ListParagraph"/>
               <w:numPr>
                 <w:ilvl w:val="0"/>
                 <w:numId w:val="1"/>
@@ -12480,7 +12691,7 @@
           </w:p>
           <w:p>
             <w:pPr>
-              <w:pStyle w:val="Paragraphedeliste"/>
+              <w:pStyle w:val="ListParagraph"/>
               <w:numPr>
                 <w:ilvl w:val="0"/>
                 <w:numId w:val="1"/>
@@ -12492,7 +12703,7 @@
           </w:p>
           <w:p>
             <w:pPr>
-              <w:pStyle w:val="Paragraphedeliste"/>
+              <w:pStyle w:val="ListParagraph"/>
               <w:numPr>
                 <w:ilvl w:val="0"/>
                 <w:numId w:val="1"/>
@@ -12504,7 +12715,7 @@
           </w:p>
           <w:p>
             <w:pPr>
-              <w:pStyle w:val="Paragraphedeliste"/>
+              <w:pStyle w:val="ListParagraph"/>
               <w:numPr>
                 <w:ilvl w:val="0"/>
                 <w:numId w:val="1"/>
@@ -12516,7 +12727,7 @@
           </w:p>
           <w:p>
             <w:pPr>
-              <w:pStyle w:val="Paragraphedeliste"/>
+              <w:pStyle w:val="ListParagraph"/>
               <w:numPr>
                 <w:ilvl w:val="0"/>
                 <w:numId w:val="1"/>
@@ -12526,7 +12737,6 @@
               <w:t>ReparationAdapter.java</w:t>
             </w:r>
           </w:p>
-          <w:p/>
         </w:tc>
         <w:tc>
           <w:tcPr>
@@ -12572,7 +12782,7 @@
           </w:tcPr>
           <w:p>
             <w:pPr>
-              <w:pStyle w:val="Paragraphedeliste"/>
+              <w:pStyle w:val="ListParagraph"/>
               <w:numPr>
                 <w:ilvl w:val="0"/>
                 <w:numId w:val="1"/>
@@ -12584,7 +12794,7 @@
           </w:p>
           <w:p>
             <w:pPr>
-              <w:pStyle w:val="Paragraphedeliste"/>
+              <w:pStyle w:val="ListParagraph"/>
               <w:numPr>
                 <w:ilvl w:val="0"/>
                 <w:numId w:val="1"/>
@@ -12596,7 +12806,7 @@
           </w:p>
           <w:p>
             <w:pPr>
-              <w:pStyle w:val="Paragraphedeliste"/>
+              <w:pStyle w:val="ListParagraph"/>
               <w:numPr>
                 <w:ilvl w:val="0"/>
                 <w:numId w:val="1"/>
@@ -12608,7 +12818,7 @@
           </w:p>
           <w:p>
             <w:pPr>
-              <w:pStyle w:val="Paragraphedeliste"/>
+              <w:pStyle w:val="ListParagraph"/>
               <w:numPr>
                 <w:ilvl w:val="0"/>
                 <w:numId w:val="1"/>
@@ -12618,7 +12828,6 @@
               <w:t>PageAjouterReparation.java</w:t>
             </w:r>
           </w:p>
-          <w:p/>
         </w:tc>
         <w:tc>
           <w:tcPr>
@@ -12714,7 +12923,7 @@
     </w:tbl>
     <w:p>
       <w:pPr>
-        <w:pStyle w:val="Titre2"/>
+        <w:pStyle w:val="Heading2"/>
         <w:rPr>
           <w:lang w:val="en-CA"/>
         </w:rPr>
@@ -12724,9 +12933,17 @@
         <w:rPr>
           <w:lang w:val="en-CA"/>
         </w:rPr>
-        <w:t>Yassine Adibe</w:t>
+        <w:t xml:space="preserve">Yassine </w:t>
+      </w:r>
+      <w:proofErr w:type="spellStart"/>
+      <w:r>
+        <w:rPr>
+          <w:lang w:val="en-CA"/>
+        </w:rPr>
+        <w:t>Adibe</w:t>
       </w:r>
       <w:bookmarkEnd w:id="6"/>
+      <w:proofErr w:type="spellEnd"/>
     </w:p>
     <w:p>
       <w:pPr>
@@ -12743,7 +12960,7 @@
     </w:p>
     <w:p>
       <w:pPr>
-        <w:pStyle w:val="Titre2"/>
+        <w:pStyle w:val="Heading2"/>
         <w:rPr>
           <w:lang w:val="en-CA"/>
         </w:rPr>
@@ -12760,17 +12977,17 @@
     </w:p>
     <w:tbl>
       <w:tblPr>
-        <w:tblStyle w:val="Grilledutableau"/>
+        <w:tblStyle w:val="TableGrid"/>
         <w:tblpPr w:leftFromText="141" w:rightFromText="141" w:vertAnchor="page" w:horzAnchor="margin" w:tblpXSpec="center" w:tblpY="2104"/>
         <w:tblW w:w="10291" w:type="dxa"/>
         <w:tblLook w:val="04A0" w:firstRow="1" w:lastRow="0" w:firstColumn="1" w:lastColumn="0" w:noHBand="0" w:noVBand="1"/>
       </w:tblPr>
       <w:tblGrid>
-        <w:gridCol w:w="1957"/>
-        <w:gridCol w:w="5086"/>
+        <w:gridCol w:w="1946"/>
+        <w:gridCol w:w="4420"/>
         <w:gridCol w:w="859"/>
         <w:gridCol w:w="856"/>
-        <w:gridCol w:w="1533"/>
+        <w:gridCol w:w="2210"/>
       </w:tblGrid>
       <w:tr>
         <w:tc>
@@ -12780,8 +12997,13 @@
             <w:shd w:val="clear" w:color="auto" w:fill="DAE9F7" w:themeFill="text2" w:themeFillTint="1A"/>
           </w:tcPr>
           <w:p>
-            <w:r>
-              <w:t>Jeremie Gaudet</w:t>
+            <w:proofErr w:type="spellStart"/>
+            <w:r>
+              <w:t>Jeremie</w:t>
+            </w:r>
+            <w:proofErr w:type="spellEnd"/>
+            <w:r>
+              <w:t xml:space="preserve"> Gaudet</w:t>
             </w:r>
           </w:p>
         </w:tc>
@@ -12789,7 +13011,7 @@
       <w:tr>
         <w:tc>
           <w:tcPr>
-            <w:tcW w:w="1957" w:type="dxa"/>
+            <w:tcW w:w="1950" w:type="dxa"/>
           </w:tcPr>
           <w:p>
             <w:r>
@@ -12799,7 +13021,7 @@
         </w:tc>
         <w:tc>
           <w:tcPr>
-            <w:tcW w:w="5086" w:type="dxa"/>
+            <w:tcW w:w="4421" w:type="dxa"/>
           </w:tcPr>
           <w:p>
             <w:r>
@@ -12819,7 +13041,7 @@
         </w:tc>
         <w:tc>
           <w:tcPr>
-            <w:tcW w:w="856" w:type="dxa"/>
+            <w:tcW w:w="845" w:type="dxa"/>
           </w:tcPr>
           <w:p>
             <w:r>
@@ -12829,7 +13051,7 @@
         </w:tc>
         <w:tc>
           <w:tcPr>
-            <w:tcW w:w="1533" w:type="dxa"/>
+            <w:tcW w:w="2216" w:type="dxa"/>
           </w:tcPr>
           <w:p>
             <w:r>
@@ -12841,45 +13063,54 @@
       <w:tr>
         <w:tc>
           <w:tcPr>
-            <w:tcW w:w="1957" w:type="dxa"/>
-          </w:tcPr>
-          <w:p>
-            <w:r>
-              <w:t>Création et Utilisation InitButton</w:t>
-            </w:r>
-          </w:p>
-        </w:tc>
-        <w:tc>
-          <w:tcPr>
-            <w:tcW w:w="5086" w:type="dxa"/>
-          </w:tcPr>
-          <w:p>
-            <w:pPr>
-              <w:pStyle w:val="Paragraphedeliste"/>
+            <w:tcW w:w="1950" w:type="dxa"/>
+          </w:tcPr>
+          <w:p>
+            <w:r>
+              <w:t xml:space="preserve">Création et Utilisation </w:t>
+            </w:r>
+            <w:proofErr w:type="spellStart"/>
+            <w:r>
+              <w:t>InitButton</w:t>
+            </w:r>
+            <w:proofErr w:type="spellEnd"/>
+          </w:p>
+        </w:tc>
+        <w:tc>
+          <w:tcPr>
+            <w:tcW w:w="4421" w:type="dxa"/>
+          </w:tcPr>
+          <w:p>
+            <w:pPr>
+              <w:pStyle w:val="ListParagraph"/>
               <w:numPr>
                 <w:ilvl w:val="0"/>
                 <w:numId w:val="1"/>
               </w:numPr>
             </w:pPr>
+            <w:proofErr w:type="spellStart"/>
             <w:r>
               <w:t>InitButton</w:t>
             </w:r>
-          </w:p>
-          <w:p>
-            <w:pPr>
-              <w:pStyle w:val="Paragraphedeliste"/>
+            <w:proofErr w:type="spellEnd"/>
+          </w:p>
+          <w:p>
+            <w:pPr>
+              <w:pStyle w:val="ListParagraph"/>
               <w:numPr>
                 <w:ilvl w:val="0"/>
                 <w:numId w:val="1"/>
               </w:numPr>
             </w:pPr>
+            <w:proofErr w:type="spellStart"/>
             <w:r>
               <w:t>Footer</w:t>
             </w:r>
-          </w:p>
-          <w:p>
-            <w:pPr>
-              <w:pStyle w:val="Paragraphedeliste"/>
+            <w:proofErr w:type="spellEnd"/>
+          </w:p>
+          <w:p>
+            <w:pPr>
+              <w:pStyle w:val="ListParagraph"/>
               <w:numPr>
                 <w:ilvl w:val="0"/>
                 <w:numId w:val="1"/>
@@ -12902,7 +13133,7 @@
         </w:tc>
         <w:tc>
           <w:tcPr>
-            <w:tcW w:w="856" w:type="dxa"/>
+            <w:tcW w:w="845" w:type="dxa"/>
           </w:tcPr>
           <w:p>
             <w:r>
@@ -12912,7 +13143,7 @@
         </w:tc>
         <w:tc>
           <w:tcPr>
-            <w:tcW w:w="1533" w:type="dxa"/>
+            <w:tcW w:w="2216" w:type="dxa"/>
           </w:tcPr>
           <w:p>
             <w:r>
@@ -12924,7 +13155,7 @@
       <w:tr>
         <w:tc>
           <w:tcPr>
-            <w:tcW w:w="1957" w:type="dxa"/>
+            <w:tcW w:w="1950" w:type="dxa"/>
           </w:tcPr>
           <w:p>
             <w:r>
@@ -12934,11 +13165,11 @@
         </w:tc>
         <w:tc>
           <w:tcPr>
-            <w:tcW w:w="5086" w:type="dxa"/>
-          </w:tcPr>
-          <w:p>
-            <w:pPr>
-              <w:pStyle w:val="Paragraphedeliste"/>
+            <w:tcW w:w="4421" w:type="dxa"/>
+          </w:tcPr>
+          <w:p>
+            <w:pPr>
+              <w:pStyle w:val="ListParagraph"/>
               <w:numPr>
                 <w:ilvl w:val="0"/>
                 <w:numId w:val="1"/>
@@ -12950,7 +13181,7 @@
           </w:p>
           <w:p>
             <w:pPr>
-              <w:pStyle w:val="Paragraphedeliste"/>
+              <w:pStyle w:val="ListParagraph"/>
               <w:numPr>
                 <w:ilvl w:val="0"/>
                 <w:numId w:val="1"/>
@@ -12962,7 +13193,7 @@
           </w:p>
           <w:p>
             <w:pPr>
-              <w:pStyle w:val="Paragraphedeliste"/>
+              <w:pStyle w:val="ListParagraph"/>
               <w:numPr>
                 <w:ilvl w:val="0"/>
                 <w:numId w:val="1"/>
@@ -12974,7 +13205,7 @@
           </w:p>
           <w:p>
             <w:pPr>
-              <w:pStyle w:val="Paragraphedeliste"/>
+              <w:pStyle w:val="ListParagraph"/>
               <w:numPr>
                 <w:ilvl w:val="0"/>
                 <w:numId w:val="1"/>
@@ -12986,7 +13217,7 @@
           </w:p>
           <w:p>
             <w:pPr>
-              <w:pStyle w:val="Paragraphedeliste"/>
+              <w:pStyle w:val="ListParagraph"/>
               <w:numPr>
                 <w:ilvl w:val="0"/>
                 <w:numId w:val="1"/>
@@ -12998,7 +13229,7 @@
           </w:p>
           <w:p>
             <w:pPr>
-              <w:pStyle w:val="Paragraphedeliste"/>
+              <w:pStyle w:val="ListParagraph"/>
               <w:numPr>
                 <w:ilvl w:val="0"/>
                 <w:numId w:val="1"/>
@@ -13010,7 +13241,7 @@
           </w:p>
           <w:p>
             <w:pPr>
-              <w:pStyle w:val="Paragraphedeliste"/>
+              <w:pStyle w:val="ListParagraph"/>
               <w:numPr>
                 <w:ilvl w:val="0"/>
                 <w:numId w:val="1"/>
@@ -13022,7 +13253,7 @@
           </w:p>
           <w:p>
             <w:pPr>
-              <w:pStyle w:val="Paragraphedeliste"/>
+              <w:pStyle w:val="ListParagraph"/>
               <w:numPr>
                 <w:ilvl w:val="0"/>
                 <w:numId w:val="1"/>
@@ -13034,7 +13265,7 @@
           </w:p>
           <w:p>
             <w:pPr>
-              <w:pStyle w:val="Paragraphedeliste"/>
+              <w:pStyle w:val="ListParagraph"/>
               <w:numPr>
                 <w:ilvl w:val="0"/>
                 <w:numId w:val="1"/>
@@ -13057,7 +13288,7 @@
         </w:tc>
         <w:tc>
           <w:tcPr>
-            <w:tcW w:w="856" w:type="dxa"/>
+            <w:tcW w:w="845" w:type="dxa"/>
           </w:tcPr>
           <w:p>
             <w:r>
@@ -13067,7 +13298,7 @@
         </w:tc>
         <w:tc>
           <w:tcPr>
-            <w:tcW w:w="1533" w:type="dxa"/>
+            <w:tcW w:w="2216" w:type="dxa"/>
           </w:tcPr>
           <w:p/>
         </w:tc>
@@ -13075,7 +13306,7 @@
       <w:tr>
         <w:tc>
           <w:tcPr>
-            <w:tcW w:w="1957" w:type="dxa"/>
+            <w:tcW w:w="1950" w:type="dxa"/>
           </w:tcPr>
           <w:p>
             <w:r>
@@ -13085,11 +13316,11 @@
         </w:tc>
         <w:tc>
           <w:tcPr>
-            <w:tcW w:w="5086" w:type="dxa"/>
-          </w:tcPr>
-          <w:p>
-            <w:pPr>
-              <w:pStyle w:val="Paragraphedeliste"/>
+            <w:tcW w:w="4421" w:type="dxa"/>
+          </w:tcPr>
+          <w:p>
+            <w:pPr>
+              <w:pStyle w:val="ListParagraph"/>
               <w:numPr>
                 <w:ilvl w:val="0"/>
                 <w:numId w:val="1"/>
@@ -13101,7 +13332,7 @@
           </w:p>
           <w:p>
             <w:pPr>
-              <w:pStyle w:val="Paragraphedeliste"/>
+              <w:pStyle w:val="ListParagraph"/>
               <w:numPr>
                 <w:ilvl w:val="0"/>
                 <w:numId w:val="1"/>
@@ -13113,7 +13344,7 @@
           </w:p>
           <w:p>
             <w:pPr>
-              <w:pStyle w:val="Paragraphedeliste"/>
+              <w:pStyle w:val="ListParagraph"/>
               <w:numPr>
                 <w:ilvl w:val="0"/>
                 <w:numId w:val="1"/>
@@ -13141,7 +13372,7 @@
         </w:tc>
         <w:tc>
           <w:tcPr>
-            <w:tcW w:w="856" w:type="dxa"/>
+            <w:tcW w:w="845" w:type="dxa"/>
           </w:tcPr>
           <w:p>
             <w:r>
@@ -13151,19 +13382,24 @@
         </w:tc>
         <w:tc>
           <w:tcPr>
-            <w:tcW w:w="1533" w:type="dxa"/>
-          </w:tcPr>
-          <w:p>
-            <w:r>
-              <w:t>Problème dans l’utilisation du Listview</w:t>
-            </w:r>
+            <w:tcW w:w="2216" w:type="dxa"/>
+          </w:tcPr>
+          <w:p>
+            <w:r>
+              <w:t xml:space="preserve">Problème dans l’utilisation du </w:t>
+            </w:r>
+            <w:proofErr w:type="spellStart"/>
+            <w:r>
+              <w:t>Listview</w:t>
+            </w:r>
+            <w:proofErr w:type="spellEnd"/>
           </w:p>
         </w:tc>
       </w:tr>
       <w:tr>
         <w:tc>
           <w:tcPr>
-            <w:tcW w:w="1957" w:type="dxa"/>
+            <w:tcW w:w="1950" w:type="dxa"/>
           </w:tcPr>
           <w:p>
             <w:r>
@@ -13173,11 +13409,11 @@
         </w:tc>
         <w:tc>
           <w:tcPr>
-            <w:tcW w:w="5086" w:type="dxa"/>
-          </w:tcPr>
-          <w:p>
-            <w:pPr>
-              <w:pStyle w:val="Paragraphedeliste"/>
+            <w:tcW w:w="4421" w:type="dxa"/>
+          </w:tcPr>
+          <w:p>
+            <w:pPr>
+              <w:pStyle w:val="ListParagraph"/>
               <w:numPr>
                 <w:ilvl w:val="0"/>
                 <w:numId w:val="1"/>
@@ -13189,19 +13425,23 @@
           </w:p>
           <w:p>
             <w:pPr>
-              <w:pStyle w:val="Paragraphedeliste"/>
+              <w:pStyle w:val="ListParagraph"/>
               <w:numPr>
                 <w:ilvl w:val="0"/>
                 <w:numId w:val="1"/>
               </w:numPr>
             </w:pPr>
+            <w:proofErr w:type="spellStart"/>
+            <w:proofErr w:type="gramStart"/>
             <w:r>
               <w:t>pageCommandeAdmin</w:t>
             </w:r>
-          </w:p>
-          <w:p>
-            <w:pPr>
-              <w:pStyle w:val="Paragraphedeliste"/>
+            <w:proofErr w:type="spellEnd"/>
+            <w:proofErr w:type="gramEnd"/>
+          </w:p>
+          <w:p>
+            <w:pPr>
+              <w:pStyle w:val="ListParagraph"/>
               <w:numPr>
                 <w:ilvl w:val="0"/>
                 <w:numId w:val="1"/>
@@ -13213,7 +13453,7 @@
           </w:p>
           <w:p>
             <w:pPr>
-              <w:pStyle w:val="Paragraphedeliste"/>
+              <w:pStyle w:val="ListParagraph"/>
               <w:numPr>
                 <w:ilvl w:val="0"/>
                 <w:numId w:val="1"/>
@@ -13225,7 +13465,7 @@
           </w:p>
           <w:p>
             <w:pPr>
-              <w:pStyle w:val="Paragraphedeliste"/>
+              <w:pStyle w:val="ListParagraph"/>
               <w:numPr>
                 <w:ilvl w:val="0"/>
                 <w:numId w:val="1"/>
@@ -13237,7 +13477,7 @@
           </w:p>
           <w:p>
             <w:pPr>
-              <w:pStyle w:val="Paragraphedeliste"/>
+              <w:pStyle w:val="ListParagraph"/>
               <w:numPr>
                 <w:ilvl w:val="0"/>
                 <w:numId w:val="1"/>
@@ -13257,7 +13497,7 @@
         </w:tc>
         <w:tc>
           <w:tcPr>
-            <w:tcW w:w="856" w:type="dxa"/>
+            <w:tcW w:w="845" w:type="dxa"/>
           </w:tcPr>
           <w:p>
             <w:r>
@@ -13267,19 +13507,24 @@
         </w:tc>
         <w:tc>
           <w:tcPr>
-            <w:tcW w:w="1533" w:type="dxa"/>
-          </w:tcPr>
-          <w:p>
-            <w:r>
-              <w:t>Problème dans l’affichage de la commande dans le listView</w:t>
-            </w:r>
+            <w:tcW w:w="2216" w:type="dxa"/>
+          </w:tcPr>
+          <w:p>
+            <w:r>
+              <w:t xml:space="preserve">Problème dans l’affichage de la commande dans le </w:t>
+            </w:r>
+            <w:proofErr w:type="spellStart"/>
+            <w:r>
+              <w:t>listView</w:t>
+            </w:r>
+            <w:proofErr w:type="spellEnd"/>
           </w:p>
         </w:tc>
       </w:tr>
       <w:tr>
         <w:tc>
           <w:tcPr>
-            <w:tcW w:w="1957" w:type="dxa"/>
+            <w:tcW w:w="1950" w:type="dxa"/>
           </w:tcPr>
           <w:p>
             <w:r>
@@ -13289,11 +13534,11 @@
         </w:tc>
         <w:tc>
           <w:tcPr>
-            <w:tcW w:w="5086" w:type="dxa"/>
-          </w:tcPr>
-          <w:p>
-            <w:pPr>
-              <w:pStyle w:val="Paragraphedeliste"/>
+            <w:tcW w:w="4421" w:type="dxa"/>
+          </w:tcPr>
+          <w:p>
+            <w:pPr>
+              <w:pStyle w:val="ListParagraph"/>
               <w:numPr>
                 <w:ilvl w:val="0"/>
                 <w:numId w:val="1"/>
@@ -13305,7 +13550,7 @@
           </w:p>
           <w:p>
             <w:pPr>
-              <w:pStyle w:val="Paragraphedeliste"/>
+              <w:pStyle w:val="ListParagraph"/>
               <w:numPr>
                 <w:ilvl w:val="0"/>
                 <w:numId w:val="1"/>
@@ -13317,7 +13562,7 @@
           </w:p>
           <w:p>
             <w:pPr>
-              <w:pStyle w:val="Paragraphedeliste"/>
+              <w:pStyle w:val="ListParagraph"/>
               <w:numPr>
                 <w:ilvl w:val="0"/>
                 <w:numId w:val="1"/>
@@ -13329,7 +13574,7 @@
           </w:p>
           <w:p>
             <w:pPr>
-              <w:pStyle w:val="Paragraphedeliste"/>
+              <w:pStyle w:val="ListParagraph"/>
               <w:numPr>
                 <w:ilvl w:val="0"/>
                 <w:numId w:val="1"/>
@@ -13352,7 +13597,7 @@
         </w:tc>
         <w:tc>
           <w:tcPr>
-            <w:tcW w:w="856" w:type="dxa"/>
+            <w:tcW w:w="845" w:type="dxa"/>
           </w:tcPr>
           <w:p>
             <w:r>
@@ -13362,7 +13607,7 @@
         </w:tc>
         <w:tc>
           <w:tcPr>
-            <w:tcW w:w="1533" w:type="dxa"/>
+            <w:tcW w:w="2216" w:type="dxa"/>
           </w:tcPr>
           <w:p>
             <w:r>
@@ -13374,7 +13619,7 @@
       <w:tr>
         <w:tc>
           <w:tcPr>
-            <w:tcW w:w="7043" w:type="dxa"/>
+            <w:tcW w:w="6371" w:type="dxa"/>
             <w:gridSpan w:val="2"/>
           </w:tcPr>
           <w:p>
@@ -13409,7 +13654,7 @@
         </w:tc>
         <w:tc>
           <w:tcPr>
-            <w:tcW w:w="856" w:type="dxa"/>
+            <w:tcW w:w="845" w:type="dxa"/>
             <w:shd w:val="clear" w:color="auto" w:fill="DAE9F7" w:themeFill="text2" w:themeFillTint="1A"/>
           </w:tcPr>
           <w:p>
@@ -13430,7 +13675,7 @@
         </w:tc>
         <w:tc>
           <w:tcPr>
-            <w:tcW w:w="1533" w:type="dxa"/>
+            <w:tcW w:w="2216" w:type="dxa"/>
           </w:tcPr>
           <w:p/>
         </w:tc>
@@ -13451,7 +13696,7 @@
     </w:p>
     <w:p>
       <w:pPr>
-        <w:pStyle w:val="Titre1"/>
+        <w:pStyle w:val="Heading1"/>
         <w:rPr>
           <w:lang w:val="en-CA"/>
         </w:rPr>
@@ -13468,7 +13713,7 @@
     </w:p>
     <w:tbl>
       <w:tblPr>
-        <w:tblStyle w:val="Grilledutableau"/>
+        <w:tblStyle w:val="TableGrid"/>
         <w:tblW w:w="0" w:type="auto"/>
         <w:tblLook w:val="04A0" w:firstRow="1" w:lastRow="0" w:firstColumn="1" w:lastColumn="0" w:noHBand="0" w:noVBand="1"/>
       </w:tblPr>
@@ -13497,54 +13742,94 @@
                 <w:bCs/>
                 <w:lang w:val="en-CA"/>
               </w:rPr>
-              <w:t>Membre de l’équipe</w:t>
-            </w:r>
-          </w:p>
-        </w:tc>
-        <w:tc>
-          <w:tcPr>
-            <w:tcW w:w="3117" w:type="dxa"/>
-            <w:shd w:val="clear" w:color="auto" w:fill="D1D1D1" w:themeFill="background2" w:themeFillShade="E6"/>
-          </w:tcPr>
-          <w:p>
-            <w:pPr>
+              <w:t xml:space="preserve">Membre de </w:t>
+            </w:r>
+            <w:proofErr w:type="spellStart"/>
+            <w:r>
               <w:rPr>
                 <w:b/>
                 <w:bCs/>
                 <w:lang w:val="en-CA"/>
               </w:rPr>
-            </w:pPr>
-            <w:r>
+              <w:t>l’équipe</w:t>
+            </w:r>
+            <w:proofErr w:type="spellEnd"/>
+          </w:p>
+        </w:tc>
+        <w:tc>
+          <w:tcPr>
+            <w:tcW w:w="3117" w:type="dxa"/>
+            <w:shd w:val="clear" w:color="auto" w:fill="D1D1D1" w:themeFill="background2" w:themeFillShade="E6"/>
+          </w:tcPr>
+          <w:p>
+            <w:pPr>
               <w:rPr>
                 <w:b/>
                 <w:bCs/>
                 <w:lang w:val="en-CA"/>
               </w:rPr>
-              <w:t>Temps prévu</w:t>
-            </w:r>
-          </w:p>
-        </w:tc>
-        <w:tc>
-          <w:tcPr>
-            <w:tcW w:w="3117" w:type="dxa"/>
-            <w:shd w:val="clear" w:color="auto" w:fill="D1D1D1" w:themeFill="background2" w:themeFillShade="E6"/>
-          </w:tcPr>
-          <w:p>
-            <w:pPr>
+            </w:pPr>
+            <w:r>
               <w:rPr>
                 <w:b/>
                 <w:bCs/>
                 <w:lang w:val="en-CA"/>
               </w:rPr>
-            </w:pPr>
+              <w:t xml:space="preserve">Temps </w:t>
+            </w:r>
+            <w:proofErr w:type="spellStart"/>
             <w:r>
               <w:rPr>
                 <w:b/>
                 <w:bCs/>
                 <w:lang w:val="en-CA"/>
               </w:rPr>
-              <w:t>Tems réel</w:t>
-            </w:r>
+              <w:t>prévu</w:t>
+            </w:r>
+            <w:proofErr w:type="spellEnd"/>
+          </w:p>
+        </w:tc>
+        <w:tc>
+          <w:tcPr>
+            <w:tcW w:w="3117" w:type="dxa"/>
+            <w:shd w:val="clear" w:color="auto" w:fill="D1D1D1" w:themeFill="background2" w:themeFillShade="E6"/>
+          </w:tcPr>
+          <w:p>
+            <w:pPr>
+              <w:rPr>
+                <w:b/>
+                <w:bCs/>
+                <w:lang w:val="en-CA"/>
+              </w:rPr>
+            </w:pPr>
+            <w:proofErr w:type="spellStart"/>
+            <w:r>
+              <w:rPr>
+                <w:b/>
+                <w:bCs/>
+                <w:lang w:val="en-CA"/>
+              </w:rPr>
+              <w:t>Tems</w:t>
+            </w:r>
+            <w:proofErr w:type="spellEnd"/>
+            <w:r>
+              <w:rPr>
+                <w:b/>
+                <w:bCs/>
+                <w:lang w:val="en-CA"/>
+              </w:rPr>
+              <w:t xml:space="preserve"> </w:t>
+            </w:r>
+            <w:proofErr w:type="spellStart"/>
+            <w:r>
+              <w:rPr>
+                <w:b/>
+                <w:bCs/>
+                <w:lang w:val="en-CA"/>
+              </w:rPr>
+              <w:t>réel</w:t>
+            </w:r>
+            <w:proofErr w:type="spellEnd"/>
           </w:p>
         </w:tc>
       </w:tr>
@@ -13560,8 +13845,13 @@
                 <w:lang w:val="en-CA"/>
               </w:rPr>
             </w:pPr>
-            <w:r>
-              <w:t>Jeremie Gaudet</w:t>
+            <w:proofErr w:type="spellStart"/>
+            <w:r>
+              <w:t>Jeremie</w:t>
+            </w:r>
+            <w:proofErr w:type="spellEnd"/>
+            <w:r>
+              <w:t xml:space="preserve"> Gaudet</w:t>
             </w:r>
           </w:p>
         </w:tc>
@@ -13611,8 +13901,13 @@
               </w:rPr>
             </w:pPr>
             <w:r>
-              <w:t>Yassine Adibe</w:t>
-            </w:r>
+              <w:t xml:space="preserve">Yassine </w:t>
+            </w:r>
+            <w:proofErr w:type="spellStart"/>
+            <w:r>
+              <w:t>Adibe</w:t>
+            </w:r>
+            <w:proofErr w:type="spellEnd"/>
           </w:p>
         </w:tc>
         <w:tc>
@@ -13717,8 +14012,16 @@
               <w:rPr>
                 <w:lang w:val="en-CA"/>
               </w:rPr>
-              <w:t>Bright Ogbeiwi</w:t>
-            </w:r>
+              <w:t xml:space="preserve">Bright </w:t>
+            </w:r>
+            <w:proofErr w:type="spellStart"/>
+            <w:r>
+              <w:rPr>
+                <w:lang w:val="en-CA"/>
+              </w:rPr>
+              <w:t>Ogbeiwi</w:t>
+            </w:r>
+            <w:proofErr w:type="spellEnd"/>
           </w:p>
         </w:tc>
         <w:tc>
@@ -13772,13 +14075,23 @@
                 <w:lang w:val="en-CA"/>
               </w:rPr>
             </w:pPr>
+            <w:proofErr w:type="gramStart"/>
             <w:r>
               <w:rPr>
                 <w:b/>
                 <w:bCs/>
                 <w:lang w:val="en-CA"/>
               </w:rPr>
-              <w:t xml:space="preserve">Total : </w:t>
+              <w:t>Total :</w:t>
+            </w:r>
+            <w:proofErr w:type="gramEnd"/>
+            <w:r>
+              <w:rPr>
+                <w:b/>
+                <w:bCs/>
+                <w:lang w:val="en-CA"/>
+              </w:rPr>
+              <w:t xml:space="preserve"> </w:t>
             </w:r>
           </w:p>
         </w:tc>
@@ -14542,11 +14855,11 @@
       <w14:ligatures w14:val="none"/>
     </w:rPr>
   </w:style>
-  <w:style w:type="paragraph" w:styleId="Titre1">
+  <w:style w:type="paragraph" w:styleId="Heading1">
     <w:name w:val="heading 1"/>
     <w:basedOn w:val="Normal"/>
     <w:next w:val="Normal"/>
-    <w:link w:val="Titre1Car"/>
+    <w:link w:val="Heading1Char"/>
     <w:uiPriority w:val="9"/>
     <w:qFormat/>
     <w:rsid w:val="00C6229C"/>
@@ -14563,11 +14876,11 @@
       <w:szCs w:val="40"/>
     </w:rPr>
   </w:style>
-  <w:style w:type="paragraph" w:styleId="Titre2">
+  <w:style w:type="paragraph" w:styleId="Heading2">
     <w:name w:val="heading 2"/>
     <w:basedOn w:val="Normal"/>
     <w:next w:val="Normal"/>
-    <w:link w:val="Titre2Car"/>
+    <w:link w:val="Heading2Char"/>
     <w:uiPriority w:val="9"/>
     <w:unhideWhenUsed/>
     <w:qFormat/>
@@ -14585,11 +14898,11 @@
       <w:szCs w:val="32"/>
     </w:rPr>
   </w:style>
-  <w:style w:type="paragraph" w:styleId="Titre3">
+  <w:style w:type="paragraph" w:styleId="Heading3">
     <w:name w:val="heading 3"/>
     <w:basedOn w:val="Normal"/>
     <w:next w:val="Normal"/>
-    <w:link w:val="Titre3Car"/>
+    <w:link w:val="Heading3Char"/>
     <w:uiPriority w:val="9"/>
     <w:semiHidden/>
     <w:unhideWhenUsed/>
@@ -14608,11 +14921,11 @@
       <w:szCs w:val="28"/>
     </w:rPr>
   </w:style>
-  <w:style w:type="paragraph" w:styleId="Titre4">
+  <w:style w:type="paragraph" w:styleId="Heading4">
     <w:name w:val="heading 4"/>
     <w:basedOn w:val="Normal"/>
     <w:next w:val="Normal"/>
-    <w:link w:val="Titre4Car"/>
+    <w:link w:val="Heading4Char"/>
     <w:uiPriority w:val="9"/>
     <w:semiHidden/>
     <w:unhideWhenUsed/>
@@ -14631,11 +14944,11 @@
       <w:color w:val="0F4761" w:themeColor="accent1" w:themeShade="BF"/>
     </w:rPr>
   </w:style>
-  <w:style w:type="paragraph" w:styleId="Titre5">
+  <w:style w:type="paragraph" w:styleId="Heading5">
     <w:name w:val="heading 5"/>
     <w:basedOn w:val="Normal"/>
     <w:next w:val="Normal"/>
-    <w:link w:val="Titre5Car"/>
+    <w:link w:val="Heading5Char"/>
     <w:uiPriority w:val="9"/>
     <w:semiHidden/>
     <w:unhideWhenUsed/>
@@ -14652,11 +14965,11 @@
       <w:color w:val="0F4761" w:themeColor="accent1" w:themeShade="BF"/>
     </w:rPr>
   </w:style>
-  <w:style w:type="paragraph" w:styleId="Titre6">
+  <w:style w:type="paragraph" w:styleId="Heading6">
     <w:name w:val="heading 6"/>
     <w:basedOn w:val="Normal"/>
     <w:next w:val="Normal"/>
-    <w:link w:val="Titre6Car"/>
+    <w:link w:val="Heading6Char"/>
     <w:uiPriority w:val="9"/>
     <w:semiHidden/>
     <w:unhideWhenUsed/>
@@ -14675,11 +14988,11 @@
       <w:color w:val="595959" w:themeColor="text1" w:themeTint="A6"/>
     </w:rPr>
   </w:style>
-  <w:style w:type="paragraph" w:styleId="Titre7">
+  <w:style w:type="paragraph" w:styleId="Heading7">
     <w:name w:val="heading 7"/>
     <w:basedOn w:val="Normal"/>
     <w:next w:val="Normal"/>
-    <w:link w:val="Titre7Car"/>
+    <w:link w:val="Heading7Char"/>
     <w:uiPriority w:val="9"/>
     <w:semiHidden/>
     <w:unhideWhenUsed/>
@@ -14696,11 +15009,11 @@
       <w:color w:val="595959" w:themeColor="text1" w:themeTint="A6"/>
     </w:rPr>
   </w:style>
-  <w:style w:type="paragraph" w:styleId="Titre8">
+  <w:style w:type="paragraph" w:styleId="Heading8">
     <w:name w:val="heading 8"/>
     <w:basedOn w:val="Normal"/>
     <w:next w:val="Normal"/>
-    <w:link w:val="Titre8Car"/>
+    <w:link w:val="Heading8Char"/>
     <w:uiPriority w:val="9"/>
     <w:semiHidden/>
     <w:unhideWhenUsed/>
@@ -14719,11 +15032,11 @@
       <w:color w:val="272727" w:themeColor="text1" w:themeTint="D8"/>
     </w:rPr>
   </w:style>
-  <w:style w:type="paragraph" w:styleId="Titre9">
+  <w:style w:type="paragraph" w:styleId="Heading9">
     <w:name w:val="heading 9"/>
     <w:basedOn w:val="Normal"/>
     <w:next w:val="Normal"/>
-    <w:link w:val="Titre9Car"/>
+    <w:link w:val="Heading9Char"/>
     <w:uiPriority w:val="9"/>
     <w:semiHidden/>
     <w:unhideWhenUsed/>
@@ -14740,13 +15053,13 @@
       <w:color w:val="272727" w:themeColor="text1" w:themeTint="D8"/>
     </w:rPr>
   </w:style>
-  <w:style w:type="character" w:default="1" w:styleId="Policepardfaut">
+  <w:style w:type="character" w:default="1" w:styleId="DefaultParagraphFont">
     <w:name w:val="Default Paragraph Font"/>
     <w:uiPriority w:val="1"/>
     <w:semiHidden/>
     <w:unhideWhenUsed/>
   </w:style>
-  <w:style w:type="table" w:default="1" w:styleId="TableauNormal">
+  <w:style w:type="table" w:default="1" w:styleId="TableNormal">
     <w:name w:val="Normal Table"/>
     <w:uiPriority w:val="99"/>
     <w:semiHidden/>
@@ -14761,16 +15074,16 @@
       </w:tblCellMar>
     </w:tblPr>
   </w:style>
-  <w:style w:type="numbering" w:default="1" w:styleId="Aucuneliste">
+  <w:style w:type="numbering" w:default="1" w:styleId="NoList">
     <w:name w:val="No List"/>
     <w:uiPriority w:val="99"/>
     <w:semiHidden/>
     <w:unhideWhenUsed/>
   </w:style>
-  <w:style w:type="character" w:customStyle="1" w:styleId="Titre1Car">
-    <w:name w:val="Titre 1 Car"/>
-    <w:basedOn w:val="Policepardfaut"/>
-    <w:link w:val="Titre1"/>
+  <w:style w:type="character" w:customStyle="1" w:styleId="Heading1Char">
+    <w:name w:val="Heading 1 Char"/>
+    <w:basedOn w:val="DefaultParagraphFont"/>
+    <w:link w:val="Heading1"/>
     <w:uiPriority w:val="9"/>
     <w:rsid w:val="00C6229C"/>
     <w:rPr>
@@ -14780,10 +15093,10 @@
       <w:szCs w:val="40"/>
     </w:rPr>
   </w:style>
-  <w:style w:type="character" w:customStyle="1" w:styleId="Titre2Car">
-    <w:name w:val="Titre 2 Car"/>
-    <w:basedOn w:val="Policepardfaut"/>
-    <w:link w:val="Titre2"/>
+  <w:style w:type="character" w:customStyle="1" w:styleId="Heading2Char">
+    <w:name w:val="Heading 2 Char"/>
+    <w:basedOn w:val="DefaultParagraphFont"/>
+    <w:link w:val="Heading2"/>
     <w:uiPriority w:val="9"/>
     <w:rsid w:val="00C6229C"/>
     <w:rPr>
@@ -14793,10 +15106,10 @@
       <w:szCs w:val="32"/>
     </w:rPr>
   </w:style>
-  <w:style w:type="character" w:customStyle="1" w:styleId="Titre3Car">
-    <w:name w:val="Titre 3 Car"/>
-    <w:basedOn w:val="Policepardfaut"/>
-    <w:link w:val="Titre3"/>
+  <w:style w:type="character" w:customStyle="1" w:styleId="Heading3Char">
+    <w:name w:val="Heading 3 Char"/>
+    <w:basedOn w:val="DefaultParagraphFont"/>
+    <w:link w:val="Heading3"/>
     <w:uiPriority w:val="9"/>
     <w:semiHidden/>
     <w:rsid w:val="00C6229C"/>
@@ -14807,10 +15120,10 @@
       <w:szCs w:val="28"/>
     </w:rPr>
   </w:style>
-  <w:style w:type="character" w:customStyle="1" w:styleId="Titre4Car">
-    <w:name w:val="Titre 4 Car"/>
-    <w:basedOn w:val="Policepardfaut"/>
-    <w:link w:val="Titre4"/>
+  <w:style w:type="character" w:customStyle="1" w:styleId="Heading4Char">
+    <w:name w:val="Heading 4 Char"/>
+    <w:basedOn w:val="DefaultParagraphFont"/>
+    <w:link w:val="Heading4"/>
     <w:uiPriority w:val="9"/>
     <w:semiHidden/>
     <w:rsid w:val="00C6229C"/>
@@ -14821,10 +15134,10 @@
       <w:color w:val="0F4761" w:themeColor="accent1" w:themeShade="BF"/>
     </w:rPr>
   </w:style>
-  <w:style w:type="character" w:customStyle="1" w:styleId="Titre5Car">
-    <w:name w:val="Titre 5 Car"/>
-    <w:basedOn w:val="Policepardfaut"/>
-    <w:link w:val="Titre5"/>
+  <w:style w:type="character" w:customStyle="1" w:styleId="Heading5Char">
+    <w:name w:val="Heading 5 Char"/>
+    <w:basedOn w:val="DefaultParagraphFont"/>
+    <w:link w:val="Heading5"/>
     <w:uiPriority w:val="9"/>
     <w:semiHidden/>
     <w:rsid w:val="00C6229C"/>
@@ -14833,10 +15146,10 @@
       <w:color w:val="0F4761" w:themeColor="accent1" w:themeShade="BF"/>
     </w:rPr>
   </w:style>
-  <w:style w:type="character" w:customStyle="1" w:styleId="Titre6Car">
-    <w:name w:val="Titre 6 Car"/>
-    <w:basedOn w:val="Policepardfaut"/>
-    <w:link w:val="Titre6"/>
+  <w:style w:type="character" w:customStyle="1" w:styleId="Heading6Char">
+    <w:name w:val="Heading 6 Char"/>
+    <w:basedOn w:val="DefaultParagraphFont"/>
+    <w:link w:val="Heading6"/>
     <w:uiPriority w:val="9"/>
     <w:semiHidden/>
     <w:rsid w:val="00C6229C"/>
@@ -14847,10 +15160,10 @@
       <w:color w:val="595959" w:themeColor="text1" w:themeTint="A6"/>
     </w:rPr>
   </w:style>
-  <w:style w:type="character" w:customStyle="1" w:styleId="Titre7Car">
-    <w:name w:val="Titre 7 Car"/>
-    <w:basedOn w:val="Policepardfaut"/>
-    <w:link w:val="Titre7"/>
+  <w:style w:type="character" w:customStyle="1" w:styleId="Heading7Char">
+    <w:name w:val="Heading 7 Char"/>
+    <w:basedOn w:val="DefaultParagraphFont"/>
+    <w:link w:val="Heading7"/>
     <w:uiPriority w:val="9"/>
     <w:semiHidden/>
     <w:rsid w:val="00C6229C"/>
@@ -14859,10 +15172,10 @@
       <w:color w:val="595959" w:themeColor="text1" w:themeTint="A6"/>
     </w:rPr>
   </w:style>
-  <w:style w:type="character" w:customStyle="1" w:styleId="Titre8Car">
-    <w:name w:val="Titre 8 Car"/>
-    <w:basedOn w:val="Policepardfaut"/>
-    <w:link w:val="Titre8"/>
+  <w:style w:type="character" w:customStyle="1" w:styleId="Heading8Char">
+    <w:name w:val="Heading 8 Char"/>
+    <w:basedOn w:val="DefaultParagraphFont"/>
+    <w:link w:val="Heading8"/>
     <w:uiPriority w:val="9"/>
     <w:semiHidden/>
     <w:rsid w:val="00C6229C"/>
@@ -14873,10 +15186,10 @@
       <w:color w:val="272727" w:themeColor="text1" w:themeTint="D8"/>
     </w:rPr>
   </w:style>
-  <w:style w:type="character" w:customStyle="1" w:styleId="Titre9Car">
-    <w:name w:val="Titre 9 Car"/>
-    <w:basedOn w:val="Policepardfaut"/>
-    <w:link w:val="Titre9"/>
+  <w:style w:type="character" w:customStyle="1" w:styleId="Heading9Char">
+    <w:name w:val="Heading 9 Char"/>
+    <w:basedOn w:val="DefaultParagraphFont"/>
+    <w:link w:val="Heading9"/>
     <w:uiPriority w:val="9"/>
     <w:semiHidden/>
     <w:rsid w:val="00C6229C"/>
@@ -14885,11 +15198,11 @@
       <w:color w:val="272727" w:themeColor="text1" w:themeTint="D8"/>
     </w:rPr>
   </w:style>
-  <w:style w:type="paragraph" w:styleId="Titre">
+  <w:style w:type="paragraph" w:styleId="Title">
     <w:name w:val="Title"/>
     <w:basedOn w:val="Normal"/>
     <w:next w:val="Normal"/>
-    <w:link w:val="TitreCar"/>
+    <w:link w:val="TitleChar"/>
     <w:uiPriority w:val="10"/>
     <w:qFormat/>
     <w:rsid w:val="00C6229C"/>
@@ -14905,10 +15218,10 @@
       <w:szCs w:val="56"/>
     </w:rPr>
   </w:style>
-  <w:style w:type="character" w:customStyle="1" w:styleId="TitreCar">
-    <w:name w:val="Titre Car"/>
-    <w:basedOn w:val="Policepardfaut"/>
-    <w:link w:val="Titre"/>
+  <w:style w:type="character" w:customStyle="1" w:styleId="TitleChar">
+    <w:name w:val="Title Char"/>
+    <w:basedOn w:val="DefaultParagraphFont"/>
+    <w:link w:val="Title"/>
     <w:uiPriority w:val="10"/>
     <w:rsid w:val="00C6229C"/>
     <w:rPr>
@@ -14919,11 +15232,11 @@
       <w:szCs w:val="56"/>
     </w:rPr>
   </w:style>
-  <w:style w:type="paragraph" w:styleId="Sous-titre">
+  <w:style w:type="paragraph" w:styleId="Subtitle">
     <w:name w:val="Subtitle"/>
     <w:basedOn w:val="Normal"/>
     <w:next w:val="Normal"/>
-    <w:link w:val="Sous-titreCar"/>
+    <w:link w:val="SubtitleChar"/>
     <w:uiPriority w:val="11"/>
     <w:qFormat/>
     <w:rsid w:val="00C6229C"/>
@@ -14940,10 +15253,10 @@
       <w:szCs w:val="28"/>
     </w:rPr>
   </w:style>
-  <w:style w:type="character" w:customStyle="1" w:styleId="Sous-titreCar">
-    <w:name w:val="Sous-titre Car"/>
-    <w:basedOn w:val="Policepardfaut"/>
-    <w:link w:val="Sous-titre"/>
+  <w:style w:type="character" w:customStyle="1" w:styleId="SubtitleChar">
+    <w:name w:val="Subtitle Char"/>
+    <w:basedOn w:val="DefaultParagraphFont"/>
+    <w:link w:val="Subtitle"/>
     <w:uiPriority w:val="11"/>
     <w:rsid w:val="00C6229C"/>
     <w:rPr>
@@ -14954,11 +15267,11 @@
       <w:szCs w:val="28"/>
     </w:rPr>
   </w:style>
-  <w:style w:type="paragraph" w:styleId="Citation">
+  <w:style w:type="paragraph" w:styleId="Quote">
     <w:name w:val="Quote"/>
     <w:basedOn w:val="Normal"/>
     <w:next w:val="Normal"/>
-    <w:link w:val="CitationCar"/>
+    <w:link w:val="QuoteChar"/>
     <w:uiPriority w:val="29"/>
     <w:qFormat/>
     <w:rsid w:val="00C6229C"/>
@@ -14972,10 +15285,10 @@
       <w:color w:val="404040" w:themeColor="text1" w:themeTint="BF"/>
     </w:rPr>
   </w:style>
-  <w:style w:type="character" w:customStyle="1" w:styleId="CitationCar">
-    <w:name w:val="Citation Car"/>
-    <w:basedOn w:val="Policepardfaut"/>
-    <w:link w:val="Citation"/>
+  <w:style w:type="character" w:customStyle="1" w:styleId="QuoteChar">
+    <w:name w:val="Quote Char"/>
+    <w:basedOn w:val="DefaultParagraphFont"/>
+    <w:link w:val="Quote"/>
     <w:uiPriority w:val="29"/>
     <w:rsid w:val="00C6229C"/>
     <w:rPr>
@@ -14984,7 +15297,7 @@
       <w:color w:val="404040" w:themeColor="text1" w:themeTint="BF"/>
     </w:rPr>
   </w:style>
-  <w:style w:type="paragraph" w:styleId="Paragraphedeliste">
+  <w:style w:type="paragraph" w:styleId="ListParagraph">
     <w:name w:val="List Paragraph"/>
     <w:basedOn w:val="Normal"/>
     <w:uiPriority w:val="34"/>
@@ -14995,9 +15308,9 @@
       <w:contextualSpacing/>
     </w:pPr>
   </w:style>
-  <w:style w:type="character" w:styleId="Accentuationintense">
+  <w:style w:type="character" w:styleId="IntenseEmphasis">
     <w:name w:val="Intense Emphasis"/>
-    <w:basedOn w:val="Policepardfaut"/>
+    <w:basedOn w:val="DefaultParagraphFont"/>
     <w:uiPriority w:val="21"/>
     <w:qFormat/>
     <w:rsid w:val="00C6229C"/>
@@ -15007,11 +15320,11 @@
       <w:color w:val="0F4761" w:themeColor="accent1" w:themeShade="BF"/>
     </w:rPr>
   </w:style>
-  <w:style w:type="paragraph" w:styleId="Citationintense">
+  <w:style w:type="paragraph" w:styleId="IntenseQuote">
     <w:name w:val="Intense Quote"/>
     <w:basedOn w:val="Normal"/>
     <w:next w:val="Normal"/>
-    <w:link w:val="CitationintenseCar"/>
+    <w:link w:val="IntenseQuoteChar"/>
     <w:uiPriority w:val="30"/>
     <w:qFormat/>
     <w:rsid w:val="00C6229C"/>
@@ -15030,10 +15343,10 @@
       <w:color w:val="0F4761" w:themeColor="accent1" w:themeShade="BF"/>
     </w:rPr>
   </w:style>
-  <w:style w:type="character" w:customStyle="1" w:styleId="CitationintenseCar">
-    <w:name w:val="Citation intense Car"/>
-    <w:basedOn w:val="Policepardfaut"/>
-    <w:link w:val="Citationintense"/>
+  <w:style w:type="character" w:customStyle="1" w:styleId="IntenseQuoteChar">
+    <w:name w:val="Intense Quote Char"/>
+    <w:basedOn w:val="DefaultParagraphFont"/>
+    <w:link w:val="IntenseQuote"/>
     <w:uiPriority w:val="30"/>
     <w:rsid w:val="00C6229C"/>
     <w:rPr>
@@ -15042,9 +15355,9 @@
       <w:color w:val="0F4761" w:themeColor="accent1" w:themeShade="BF"/>
     </w:rPr>
   </w:style>
-  <w:style w:type="character" w:styleId="Rfrenceintense">
+  <w:style w:type="character" w:styleId="IntenseReference">
     <w:name w:val="Intense Reference"/>
-    <w:basedOn w:val="Policepardfaut"/>
+    <w:basedOn w:val="DefaultParagraphFont"/>
     <w:uiPriority w:val="32"/>
     <w:qFormat/>
     <w:rsid w:val="00C6229C"/>
@@ -15056,9 +15369,9 @@
       <w:spacing w:val="5"/>
     </w:rPr>
   </w:style>
-  <w:style w:type="paragraph" w:styleId="En-ttedetabledesmatires">
+  <w:style w:type="paragraph" w:styleId="TOCHeading">
     <w:name w:val="TOC Heading"/>
-    <w:basedOn w:val="Titre1"/>
+    <w:basedOn w:val="Heading1"/>
     <w:next w:val="Normal"/>
     <w:uiPriority w:val="39"/>
     <w:unhideWhenUsed/>
@@ -15074,9 +15387,9 @@
       <w:lang w:val="en-US"/>
     </w:rPr>
   </w:style>
-  <w:style w:type="table" w:styleId="Grilledutableau">
+  <w:style w:type="table" w:styleId="TableGrid">
     <w:name w:val="Table Grid"/>
-    <w:basedOn w:val="TableauNormal"/>
+    <w:basedOn w:val="TableNormal"/>
     <w:uiPriority w:val="39"/>
     <w:rsid w:val="00C6229C"/>
     <w:pPr>
@@ -15096,10 +15409,10 @@
       </w:tblBorders>
     </w:tblPr>
   </w:style>
-  <w:style w:type="paragraph" w:styleId="En-tte">
+  <w:style w:type="paragraph" w:styleId="Header">
     <w:name w:val="header"/>
     <w:basedOn w:val="Normal"/>
-    <w:link w:val="En-tteCar"/>
+    <w:link w:val="HeaderChar"/>
     <w:uiPriority w:val="99"/>
     <w:unhideWhenUsed/>
     <w:rsid w:val="003C2D9F"/>
@@ -15111,10 +15424,10 @@
       <w:spacing w:after="0" w:line="240" w:lineRule="auto"/>
     </w:pPr>
   </w:style>
-  <w:style w:type="character" w:customStyle="1" w:styleId="En-tteCar">
-    <w:name w:val="En-tête Car"/>
-    <w:basedOn w:val="Policepardfaut"/>
-    <w:link w:val="En-tte"/>
+  <w:style w:type="character" w:customStyle="1" w:styleId="HeaderChar">
+    <w:name w:val="Header Char"/>
+    <w:basedOn w:val="DefaultParagraphFont"/>
+    <w:link w:val="Header"/>
     <w:uiPriority w:val="99"/>
     <w:rsid w:val="003C2D9F"/>
     <w:rPr>
@@ -15123,10 +15436,10 @@
       <w14:ligatures w14:val="none"/>
     </w:rPr>
   </w:style>
-  <w:style w:type="paragraph" w:styleId="Pieddepage">
+  <w:style w:type="paragraph" w:styleId="Footer">
     <w:name w:val="footer"/>
     <w:basedOn w:val="Normal"/>
-    <w:link w:val="PieddepageCar"/>
+    <w:link w:val="FooterChar"/>
     <w:uiPriority w:val="99"/>
     <w:unhideWhenUsed/>
     <w:rsid w:val="003C2D9F"/>
@@ -15138,10 +15451,10 @@
       <w:spacing w:after="0" w:line="240" w:lineRule="auto"/>
     </w:pPr>
   </w:style>
-  <w:style w:type="character" w:customStyle="1" w:styleId="PieddepageCar">
-    <w:name w:val="Pied de page Car"/>
-    <w:basedOn w:val="Policepardfaut"/>
-    <w:link w:val="Pieddepage"/>
+  <w:style w:type="character" w:customStyle="1" w:styleId="FooterChar">
+    <w:name w:val="Footer Char"/>
+    <w:basedOn w:val="DefaultParagraphFont"/>
+    <w:link w:val="Footer"/>
     <w:uiPriority w:val="99"/>
     <w:rsid w:val="003C2D9F"/>
     <w:rPr>
@@ -15150,7 +15463,7 @@
       <w14:ligatures w14:val="none"/>
     </w:rPr>
   </w:style>
-  <w:style w:type="paragraph" w:styleId="TM1">
+  <w:style w:type="paragraph" w:styleId="TOC1">
     <w:name w:val="toc 1"/>
     <w:basedOn w:val="Normal"/>
     <w:next w:val="Normal"/>
@@ -15162,7 +15475,7 @@
       <w:spacing w:after="100"/>
     </w:pPr>
   </w:style>
-  <w:style w:type="paragraph" w:styleId="TM2">
+  <w:style w:type="paragraph" w:styleId="TOC2">
     <w:name w:val="toc 2"/>
     <w:basedOn w:val="Normal"/>
     <w:next w:val="Normal"/>
@@ -15175,9 +15488,9 @@
       <w:ind w:left="220"/>
     </w:pPr>
   </w:style>
-  <w:style w:type="character" w:styleId="Lienhypertexte">
+  <w:style w:type="character" w:styleId="Hyperlink">
     <w:name w:val="Hyperlink"/>
-    <w:basedOn w:val="Policepardfaut"/>
+    <w:basedOn w:val="DefaultParagraphFont"/>
     <w:uiPriority w:val="99"/>
     <w:unhideWhenUsed/>
     <w:rsid w:val="005C3215"/>
@@ -15202,12 +15515,12 @@
   </w:style>
   <w:style w:type="character" w:customStyle="1" w:styleId="normaltextrun">
     <w:name w:val="normaltextrun"/>
-    <w:basedOn w:val="Policepardfaut"/>
+    <w:basedOn w:val="DefaultParagraphFont"/>
     <w:rsid w:val="0077524D"/>
   </w:style>
   <w:style w:type="character" w:customStyle="1" w:styleId="eop">
     <w:name w:val="eop"/>
-    <w:basedOn w:val="Policepardfaut"/>
+    <w:basedOn w:val="DefaultParagraphFont"/>
     <w:rsid w:val="0077524D"/>
   </w:style>
 </w:styles>

</xml_diff>